<commit_message>
chinh sua page number
</commit_message>
<xml_diff>
--- a/docs/Bao-cao-mon-hoc.docx
+++ b/docs/Bao-cao-mon-hoc.docx
@@ -26,16 +26,16 @@
         <mc:AlternateContent>
           <mc:Choice Requires="wps">
             <w:drawing>
-              <wp:anchor distT="0" distB="0" distL="114300" distR="114300" simplePos="0" relativeHeight="251660288" behindDoc="0" locked="0" layoutInCell="1" allowOverlap="1" wp14:anchorId="3470755F" wp14:editId="2AE0245F">
+              <wp:anchor distT="0" distB="0" distL="114300" distR="114300" simplePos="0" relativeHeight="251660288" behindDoc="0" locked="0" layoutInCell="1" allowOverlap="1" wp14:anchorId="3470755F" wp14:editId="543254F0">
                 <wp:simplePos x="0" y="0"/>
                 <wp:positionH relativeFrom="column">
-                  <wp:posOffset>-80645</wp:posOffset>
+                  <wp:posOffset>-202565</wp:posOffset>
                 </wp:positionH>
                 <wp:positionV relativeFrom="paragraph">
-                  <wp:posOffset>-21590</wp:posOffset>
+                  <wp:posOffset>-29210</wp:posOffset>
                 </wp:positionV>
-                <wp:extent cx="1722120" cy="572494"/>
-                <wp:effectExtent l="0" t="0" r="11430" b="18415"/>
+                <wp:extent cx="5836920" cy="2575560"/>
+                <wp:effectExtent l="0" t="0" r="11430" b="15240"/>
                 <wp:wrapNone/>
                 <wp:docPr id="11" name="Text Box 11"/>
                 <wp:cNvGraphicFramePr/>
@@ -46,7 +46,7 @@
                       <wps:spPr>
                         <a:xfrm>
                           <a:off x="0" y="0"/>
-                          <a:ext cx="1722120" cy="572494"/>
+                          <a:ext cx="5836920" cy="2575560"/>
                         </a:xfrm>
                         <a:prstGeom prst="rect">
                           <a:avLst/>
@@ -73,16 +73,16 @@
                             </w:pPr>
                             <w:r>
                               <w:rPr>
-                                <w:b/>
-                                <w:i/>
+                                <w:bCs/>
+                                <w:iCs/>
                                 <w:noProof/>
                                 <w:color w:val="C00000"/>
                               </w:rPr>
                               <w:drawing>
-                                <wp:inline distT="0" distB="0" distL="0" distR="0" wp14:anchorId="182B3E86" wp14:editId="70556DAB">
-                                  <wp:extent cx="1638300" cy="474345"/>
-                                  <wp:effectExtent l="0" t="0" r="0" b="1905"/>
-                                  <wp:docPr id="3" name="Picture 3"/>
+                                <wp:inline distT="0" distB="0" distL="0" distR="0" wp14:anchorId="0ED39EC6" wp14:editId="0DCCA99A">
+                                  <wp:extent cx="5768340" cy="2529840"/>
+                                  <wp:effectExtent l="0" t="0" r="3810" b="3810"/>
+                                  <wp:docPr id="7" name="Picture 7" descr="A screenshot of a cell phone&#10;&#10;Description automatically generated"/>
                                   <wp:cNvGraphicFramePr>
                                     <a:graphicFrameLocks xmlns:a="http://schemas.openxmlformats.org/drawingml/2006/main" noChangeAspect="1"/>
                                   </wp:cNvGraphicFramePr>
@@ -90,7 +90,7 @@
                                     <a:graphicData uri="http://schemas.openxmlformats.org/drawingml/2006/picture">
                                       <pic:pic xmlns:pic="http://schemas.openxmlformats.org/drawingml/2006/picture">
                                         <pic:nvPicPr>
-                                          <pic:cNvPr id="3" name="logo.png"/>
+                                          <pic:cNvPr id="7" name="logo.png"/>
                                           <pic:cNvPicPr/>
                                         </pic:nvPicPr>
                                         <pic:blipFill>
@@ -108,7 +108,7 @@
                                         <pic:spPr>
                                           <a:xfrm>
                                             <a:off x="0" y="0"/>
-                                            <a:ext cx="1638300" cy="474345"/>
+                                            <a:ext cx="5774547" cy="2532562"/>
                                           </a:xfrm>
                                           <a:prstGeom prst="rect">
                                             <a:avLst/>
@@ -135,6 +135,9 @@
                 <wp14:sizeRelH relativeFrom="margin">
                   <wp14:pctWidth>0</wp14:pctWidth>
                 </wp14:sizeRelH>
+                <wp14:sizeRelV relativeFrom="margin">
+                  <wp14:pctHeight>0</wp14:pctHeight>
+                </wp14:sizeRelV>
               </wp:anchor>
             </w:drawing>
           </mc:Choice>
@@ -144,7 +147,7 @@
                 <v:stroke joinstyle="miter"/>
                 <v:path gradientshapeok="t" o:connecttype="rect"/>
               </v:shapetype>
-              <v:shape id="Text Box 11" o:spid="_x0000_s1026" type="#_x0000_t202" style="position:absolute;left:0;text-align:left;margin-left:-6.35pt;margin-top:-1.7pt;width:135.6pt;height:45.1pt;z-index:251660288;visibility:visible;mso-wrap-style:square;mso-width-percent:0;mso-wrap-distance-left:9pt;mso-wrap-distance-top:0;mso-wrap-distance-right:9pt;mso-wrap-distance-bottom:0;mso-position-horizontal:absolute;mso-position-horizontal-relative:text;mso-position-vertical:absolute;mso-position-vertical-relative:text;mso-width-percent:0;mso-width-relative:margin;v-text-anchor:top" o:gfxdata="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" fillcolor="white [3201]" strokeweight=".5pt">
+              <v:shape id="Text Box 11" o:spid="_x0000_s1026" type="#_x0000_t202" style="position:absolute;left:0;text-align:left;margin-left:-15.95pt;margin-top:-2.3pt;width:459.6pt;height:202.8pt;z-index:251660288;visibility:visible;mso-wrap-style:square;mso-width-percent:0;mso-height-percent:0;mso-wrap-distance-left:9pt;mso-wrap-distance-top:0;mso-wrap-distance-right:9pt;mso-wrap-distance-bottom:0;mso-position-horizontal:absolute;mso-position-horizontal-relative:text;mso-position-vertical:absolute;mso-position-vertical-relative:text;mso-width-percent:0;mso-height-percent:0;mso-width-relative:margin;mso-height-relative:margin;v-text-anchor:top" o:gfxdata="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" fillcolor="white [3201]" strokeweight=".5pt">
                 <v:textbox>
                   <w:txbxContent>
                     <w:p>
@@ -158,16 +161,16 @@
                       </w:pPr>
                       <w:r>
                         <w:rPr>
-                          <w:b/>
-                          <w:i/>
+                          <w:bCs/>
+                          <w:iCs/>
                           <w:noProof/>
                           <w:color w:val="C00000"/>
                         </w:rPr>
                         <w:drawing>
-                          <wp:inline distT="0" distB="0" distL="0" distR="0" wp14:anchorId="182B3E86" wp14:editId="70556DAB">
-                            <wp:extent cx="1638300" cy="474345"/>
-                            <wp:effectExtent l="0" t="0" r="0" b="1905"/>
-                            <wp:docPr id="3" name="Picture 3"/>
+                          <wp:inline distT="0" distB="0" distL="0" distR="0" wp14:anchorId="0ED39EC6" wp14:editId="0DCCA99A">
+                            <wp:extent cx="5768340" cy="2529840"/>
+                            <wp:effectExtent l="0" t="0" r="3810" b="3810"/>
+                            <wp:docPr id="7" name="Picture 7" descr="A screenshot of a cell phone&#10;&#10;Description automatically generated"/>
                             <wp:cNvGraphicFramePr>
                               <a:graphicFrameLocks xmlns:a="http://schemas.openxmlformats.org/drawingml/2006/main" noChangeAspect="1"/>
                             </wp:cNvGraphicFramePr>
@@ -175,7 +178,7 @@
                               <a:graphicData uri="http://schemas.openxmlformats.org/drawingml/2006/picture">
                                 <pic:pic xmlns:pic="http://schemas.openxmlformats.org/drawingml/2006/picture">
                                   <pic:nvPicPr>
-                                    <pic:cNvPr id="3" name="logo.png"/>
+                                    <pic:cNvPr id="7" name="logo.png"/>
                                     <pic:cNvPicPr/>
                                   </pic:nvPicPr>
                                   <pic:blipFill>
@@ -193,7 +196,7 @@
                                   <pic:spPr>
                                     <a:xfrm>
                                       <a:off x="0" y="0"/>
-                                      <a:ext cx="1638300" cy="474345"/>
+                                      <a:ext cx="5774547" cy="2532562"/>
                                     </a:xfrm>
                                     <a:prstGeom prst="rect">
                                       <a:avLst/>
@@ -2219,7 +2222,6 @@
         </w:r>
       </w:hyperlink>
     </w:p>
-    <w:bookmarkStart w:id="0" w:name="_GoBack"/>
     <w:p>
       <w:pPr>
         <w:pStyle w:val="TOC1"/>
@@ -2234,98 +2236,84 @@
           <w:lang w:eastAsia="en-US" w:bidi="ar-SA"/>
         </w:rPr>
       </w:pPr>
-      <w:r>
-        <w:fldChar w:fldCharType="begin"/>
-      </w:r>
-      <w:r>
-        <w:instrText xml:space="preserve"> HYPERLINK \l "_Toc25660398" </w:instrText>
-      </w:r>
-      <w:r>
-        <w:fldChar w:fldCharType="separate"/>
-      </w:r>
-      <w:r>
-        <w:rPr>
-          <w:rStyle w:val="Hyperlink"/>
-          <w:noProof/>
-        </w:rPr>
-        <w:t>8.</w:t>
-      </w:r>
-      <w:r>
-        <w:rPr>
-          <w:rFonts w:asciiTheme="minorHAnsi" w:eastAsiaTheme="minorEastAsia" w:hAnsiTheme="minorHAnsi" w:cstheme="minorBidi"/>
-          <w:b w:val="0"/>
-          <w:bCs w:val="0"/>
-          <w:caps w:val="0"/>
-          <w:noProof/>
-          <w:sz w:val="22"/>
-          <w:szCs w:val="22"/>
-          <w:lang w:eastAsia="en-US" w:bidi="ar-SA"/>
-        </w:rPr>
-        <w:tab/>
-      </w:r>
-      <w:r>
-        <w:rPr>
-          <w:rStyle w:val="Hyperlink"/>
-          <w:noProof/>
-        </w:rPr>
-        <w:t>Phân tích thiết kế</w:t>
-      </w:r>
-      <w:r>
-        <w:rPr>
-          <w:noProof/>
-          <w:webHidden/>
-        </w:rPr>
-        <w:tab/>
-      </w:r>
-      <w:r>
-        <w:rPr>
-          <w:noProof/>
-          <w:webHidden/>
-        </w:rPr>
-        <w:fldChar w:fldCharType="begin"/>
-      </w:r>
-      <w:r>
-        <w:rPr>
-          <w:noProof/>
-          <w:webHidden/>
-        </w:rPr>
-        <w:instrText xml:space="preserve"> PAGEREF _Toc25660398 \h </w:instrText>
-      </w:r>
-      <w:r>
-        <w:rPr>
-          <w:noProof/>
-          <w:webHidden/>
-        </w:rPr>
-      </w:r>
-      <w:r>
-        <w:rPr>
-          <w:noProof/>
-          <w:webHidden/>
-        </w:rPr>
-        <w:fldChar w:fldCharType="separate"/>
-      </w:r>
-      <w:r>
-        <w:rPr>
-          <w:noProof/>
-          <w:webHidden/>
-        </w:rPr>
-        <w:t>9</w:t>
-      </w:r>
-      <w:r>
-        <w:rPr>
-          <w:noProof/>
-          <w:webHidden/>
-        </w:rPr>
-        <w:fldChar w:fldCharType="end"/>
-      </w:r>
-      <w:r>
-        <w:rPr>
-          <w:noProof/>
-        </w:rPr>
-        <w:fldChar w:fldCharType="end"/>
-      </w:r>
-    </w:p>
-    <w:bookmarkEnd w:id="0"/>
+      <w:hyperlink w:anchor="_Toc25660398" w:history="1">
+        <w:r>
+          <w:rPr>
+            <w:rStyle w:val="Hyperlink"/>
+            <w:noProof/>
+          </w:rPr>
+          <w:t>8.</w:t>
+        </w:r>
+        <w:r>
+          <w:rPr>
+            <w:rFonts w:asciiTheme="minorHAnsi" w:eastAsiaTheme="minorEastAsia" w:hAnsiTheme="minorHAnsi" w:cstheme="minorBidi"/>
+            <w:b w:val="0"/>
+            <w:bCs w:val="0"/>
+            <w:caps w:val="0"/>
+            <w:noProof/>
+            <w:sz w:val="22"/>
+            <w:szCs w:val="22"/>
+            <w:lang w:eastAsia="en-US" w:bidi="ar-SA"/>
+          </w:rPr>
+          <w:tab/>
+        </w:r>
+        <w:r>
+          <w:rPr>
+            <w:rStyle w:val="Hyperlink"/>
+            <w:noProof/>
+          </w:rPr>
+          <w:t>Phân tích thiết kế</w:t>
+        </w:r>
+        <w:r>
+          <w:rPr>
+            <w:noProof/>
+            <w:webHidden/>
+          </w:rPr>
+          <w:tab/>
+        </w:r>
+        <w:r>
+          <w:rPr>
+            <w:noProof/>
+            <w:webHidden/>
+          </w:rPr>
+          <w:fldChar w:fldCharType="begin"/>
+        </w:r>
+        <w:r>
+          <w:rPr>
+            <w:noProof/>
+            <w:webHidden/>
+          </w:rPr>
+          <w:instrText xml:space="preserve"> PAGEREF _Toc25660398 \h </w:instrText>
+        </w:r>
+        <w:r>
+          <w:rPr>
+            <w:noProof/>
+            <w:webHidden/>
+          </w:rPr>
+        </w:r>
+        <w:r>
+          <w:rPr>
+            <w:noProof/>
+            <w:webHidden/>
+          </w:rPr>
+          <w:fldChar w:fldCharType="separate"/>
+        </w:r>
+        <w:r>
+          <w:rPr>
+            <w:noProof/>
+            <w:webHidden/>
+          </w:rPr>
+          <w:t>9</w:t>
+        </w:r>
+        <w:r>
+          <w:rPr>
+            <w:noProof/>
+            <w:webHidden/>
+          </w:rPr>
+          <w:fldChar w:fldCharType="end"/>
+        </w:r>
+      </w:hyperlink>
+    </w:p>
     <w:p>
       <w:pPr>
         <w:pStyle w:val="TOC2"/>
@@ -2337,96 +2325,83 @@
           <w:lang w:eastAsia="en-US" w:bidi="ar-SA"/>
         </w:rPr>
       </w:pPr>
-      <w:r>
-        <w:fldChar w:fldCharType="begin"/>
-      </w:r>
-      <w:r>
-        <w:instrText xml:space="preserve"> HYPERLINK \l "_Toc25660399" </w:instrText>
-      </w:r>
-      <w:r>
-        <w:fldChar w:fldCharType="separate"/>
-      </w:r>
-      <w:r>
-        <w:rPr>
-          <w:rStyle w:val="Hyperlink"/>
-          <w:rFonts w:cs="Tahoma"/>
-          <w:noProof/>
-          <w:lang w:eastAsia="en-US"/>
-        </w:rPr>
-        <w:t>8.1.</w:t>
-      </w:r>
-      <w:r>
-        <w:rPr>
-          <w:rFonts w:asciiTheme="minorHAnsi" w:eastAsiaTheme="minorEastAsia" w:hAnsiTheme="minorHAnsi" w:cstheme="minorBidi"/>
-          <w:noProof/>
-          <w:sz w:val="22"/>
-          <w:szCs w:val="22"/>
-          <w:lang w:eastAsia="en-US" w:bidi="ar-SA"/>
-        </w:rPr>
-        <w:tab/>
-      </w:r>
-      <w:r>
-        <w:rPr>
-          <w:rStyle w:val="Hyperlink"/>
-          <w:noProof/>
-          <w:lang w:eastAsia="en-US"/>
-        </w:rPr>
-        <w:t>Mô hình tích hợp phần cứng/phần mềm</w:t>
-      </w:r>
-      <w:r>
-        <w:rPr>
-          <w:noProof/>
-          <w:webHidden/>
-        </w:rPr>
-        <w:tab/>
-      </w:r>
-      <w:r>
-        <w:rPr>
-          <w:noProof/>
-          <w:webHidden/>
-        </w:rPr>
-        <w:fldChar w:fldCharType="begin"/>
-      </w:r>
-      <w:r>
-        <w:rPr>
-          <w:noProof/>
-          <w:webHidden/>
-        </w:rPr>
-        <w:instrText xml:space="preserve"> PAGEREF _Toc25660399 \h </w:instrText>
-      </w:r>
-      <w:r>
-        <w:rPr>
-          <w:noProof/>
-          <w:webHidden/>
-        </w:rPr>
-      </w:r>
-      <w:r>
-        <w:rPr>
-          <w:noProof/>
-          <w:webHidden/>
-        </w:rPr>
-        <w:fldChar w:fldCharType="separate"/>
-      </w:r>
-      <w:r>
-        <w:rPr>
-          <w:noProof/>
-          <w:webHidden/>
-        </w:rPr>
-        <w:t>9</w:t>
-      </w:r>
-      <w:r>
-        <w:rPr>
-          <w:noProof/>
-          <w:webHidden/>
-        </w:rPr>
-        <w:fldChar w:fldCharType="end"/>
-      </w:r>
-      <w:r>
-        <w:rPr>
-          <w:noProof/>
-        </w:rPr>
-        <w:fldChar w:fldCharType="end"/>
-      </w:r>
+      <w:hyperlink w:anchor="_Toc25660399" w:history="1">
+        <w:r>
+          <w:rPr>
+            <w:rStyle w:val="Hyperlink"/>
+            <w:rFonts w:cs="Tahoma"/>
+            <w:noProof/>
+            <w:lang w:eastAsia="en-US"/>
+          </w:rPr>
+          <w:t>8.1.</w:t>
+        </w:r>
+        <w:r>
+          <w:rPr>
+            <w:rFonts w:asciiTheme="minorHAnsi" w:eastAsiaTheme="minorEastAsia" w:hAnsiTheme="minorHAnsi" w:cstheme="minorBidi"/>
+            <w:noProof/>
+            <w:sz w:val="22"/>
+            <w:szCs w:val="22"/>
+            <w:lang w:eastAsia="en-US" w:bidi="ar-SA"/>
+          </w:rPr>
+          <w:tab/>
+        </w:r>
+        <w:r>
+          <w:rPr>
+            <w:rStyle w:val="Hyperlink"/>
+            <w:noProof/>
+            <w:lang w:eastAsia="en-US"/>
+          </w:rPr>
+          <w:t>Mô hình tích hợp phần cứng/phần mềm</w:t>
+        </w:r>
+        <w:r>
+          <w:rPr>
+            <w:noProof/>
+            <w:webHidden/>
+          </w:rPr>
+          <w:tab/>
+        </w:r>
+        <w:r>
+          <w:rPr>
+            <w:noProof/>
+            <w:webHidden/>
+          </w:rPr>
+          <w:fldChar w:fldCharType="begin"/>
+        </w:r>
+        <w:r>
+          <w:rPr>
+            <w:noProof/>
+            <w:webHidden/>
+          </w:rPr>
+          <w:instrText xml:space="preserve"> PAGEREF _Toc25660399 \h </w:instrText>
+        </w:r>
+        <w:r>
+          <w:rPr>
+            <w:noProof/>
+            <w:webHidden/>
+          </w:rPr>
+        </w:r>
+        <w:r>
+          <w:rPr>
+            <w:noProof/>
+            <w:webHidden/>
+          </w:rPr>
+          <w:fldChar w:fldCharType="separate"/>
+        </w:r>
+        <w:r>
+          <w:rPr>
+            <w:noProof/>
+            <w:webHidden/>
+          </w:rPr>
+          <w:t>9</w:t>
+        </w:r>
+        <w:r>
+          <w:rPr>
+            <w:noProof/>
+            <w:webHidden/>
+          </w:rPr>
+          <w:fldChar w:fldCharType="end"/>
+        </w:r>
+      </w:hyperlink>
     </w:p>
     <w:p>
       <w:pPr>
@@ -4350,6 +4325,12 @@
           <w:color w:val="951B13"/>
         </w:rPr>
         <w:t xml:space="preserve"> (GIÁO VIÊN THỰC HIỆN</w:t>
+      </w:r>
+      <w:r>
+        <w:rPr>
+          <w:color w:val="951B13"/>
+        </w:rPr>
+        <w:t>)</w:t>
       </w:r>
     </w:p>
     <w:p>
@@ -4459,6 +4440,8 @@
           </mc:Fallback>
         </mc:AlternateContent>
       </w:r>
+      <w:bookmarkStart w:id="0" w:name="_GoBack"/>
+      <w:bookmarkEnd w:id="0"/>
     </w:p>
     <w:tbl>
       <w:tblPr>
@@ -5743,7 +5726,7 @@
           </w:footnotePr>
           <w:pgSz w:w="11905" w:h="16837"/>
           <w:pgMar w:top="1138" w:right="1138" w:bottom="1138" w:left="1987" w:header="720" w:footer="720" w:gutter="0"/>
-          <w:pgNumType w:fmt="lowerRoman"/>
+          <w:pgNumType w:fmt="numberInDash"/>
           <w:cols w:space="720"/>
           <w:titlePg/>
           <w:docGrid w:linePitch="360"/>
@@ -7128,7 +7111,7 @@
         <w:color w:val="951B13"/>
         <w:lang w:eastAsia="ar-SA" w:bidi="ar-SA"/>
       </w:rPr>
-      <w:t>www.techlinkvn.com</w:t>
+      <w:t>IT-Group</w:t>
     </w:r>
     <w:r>
       <w:rPr>
@@ -7545,7 +7528,14 @@
         <w:lang w:eastAsia="ar-SA" w:bidi="ar-SA"/>
       </w:rPr>
       <w:tab/>
-      <w:t>Preface</w:t>
+    </w:r>
+    <w:r>
+      <w:rPr>
+        <w:i/>
+        <w:color w:val="951B13"/>
+        <w:lang w:eastAsia="ar-SA" w:bidi="ar-SA"/>
+      </w:rPr>
+      <w:t>Quản trị dự án</w:t>
     </w:r>
   </w:p>
 </w:hdr>
@@ -11183,7 +11173,7 @@
     <w:lsdException w:name="footnote text" w:semiHidden="1" w:unhideWhenUsed="1"/>
     <w:lsdException w:name="annotation text" w:semiHidden="1" w:unhideWhenUsed="1"/>
     <w:lsdException w:name="header" w:semiHidden="1" w:unhideWhenUsed="1"/>
-    <w:lsdException w:name="footer" w:semiHidden="1" w:unhideWhenUsed="1"/>
+    <w:lsdException w:name="footer" w:semiHidden="1" w:uiPriority="99" w:unhideWhenUsed="1"/>
     <w:lsdException w:name="index heading" w:semiHidden="1" w:unhideWhenUsed="1"/>
     <w:lsdException w:name="caption" w:semiHidden="1" w:unhideWhenUsed="1" w:qFormat="1"/>
     <w:lsdException w:name="table of figures" w:semiHidden="1" w:unhideWhenUsed="1"/>
@@ -11890,6 +11880,8 @@
   <w:style w:type="paragraph" w:styleId="Footer">
     <w:name w:val="footer"/>
     <w:basedOn w:val="Normal"/>
+    <w:link w:val="FooterChar"/>
+    <w:uiPriority w:val="99"/>
     <w:pPr>
       <w:spacing w:after="0" w:line="240" w:lineRule="auto"/>
     </w:pPr>
@@ -12664,6 +12656,17 @@
       <w:lang w:eastAsia="hi-IN" w:bidi="hi-IN"/>
     </w:rPr>
   </w:style>
+  <w:style w:type="character" w:customStyle="1" w:styleId="FooterChar">
+    <w:name w:val="Footer Char"/>
+    <w:basedOn w:val="DefaultParagraphFont"/>
+    <w:link w:val="Footer"/>
+    <w:uiPriority w:val="99"/>
+    <w:rsid w:val="00113BB3"/>
+    <w:rPr>
+      <w:rFonts w:ascii="Tahoma" w:eastAsia="MS Mincho" w:hAnsi="Tahoma" w:cs="Calibri"/>
+      <w:lang w:eastAsia="hi-IN" w:bidi="hi-IN"/>
+    </w:rPr>
+  </w:style>
 </w:styles>
 </file>
 
@@ -12955,7 +12958,7 @@
 </file>
 
 <file path=customXml/itemProps1.xml><?xml version="1.0" encoding="utf-8"?>
-<ds:datastoreItem xmlns:ds="http://schemas.openxmlformats.org/officeDocument/2006/customXml" ds:itemID="{DC71537D-444D-4C25-8FB6-B6AE2CE7ABE0}">
+<ds:datastoreItem xmlns:ds="http://schemas.openxmlformats.org/officeDocument/2006/customXml" ds:itemID="{1F45DD52-AE13-4640-B630-7C3ABC4D7FC3}">
   <ds:schemaRefs>
     <ds:schemaRef ds:uri="http://schemas.openxmlformats.org/officeDocument/2006/bibliography"/>
   </ds:schemaRefs>

</xml_diff>

<commit_message>
update mo ta du an
</commit_message>
<xml_diff>
--- a/docs/Bao-cao-mon-hoc.docx
+++ b/docs/Bao-cao-mon-hoc.docx
@@ -574,7 +574,21 @@
             <w:rStyle w:val="Hyperlink"/>
             <w:noProof/>
           </w:rPr>
-          <w:t>Mô tả dự án</w:t>
+          <w:t xml:space="preserve">Mô tả dự </w:t>
+        </w:r>
+        <w:r>
+          <w:rPr>
+            <w:rStyle w:val="Hyperlink"/>
+            <w:noProof/>
+          </w:rPr>
+          <w:t>á</w:t>
+        </w:r>
+        <w:r>
+          <w:rPr>
+            <w:rStyle w:val="Hyperlink"/>
+            <w:noProof/>
+          </w:rPr>
+          <w:t>n</w:t>
         </w:r>
         <w:r>
           <w:rPr>
@@ -4440,8 +4454,6 @@
           </mc:Fallback>
         </mc:AlternateContent>
       </w:r>
-      <w:bookmarkStart w:id="0" w:name="_GoBack"/>
-      <w:bookmarkEnd w:id="0"/>
     </w:p>
     <w:tbl>
       <w:tblPr>
@@ -5737,25 +5749,282 @@
       <w:pPr>
         <w:pStyle w:val="Heading1"/>
       </w:pPr>
-      <w:bookmarkStart w:id="1" w:name="_Toc25660378"/>
+      <w:bookmarkStart w:id="0" w:name="_Toc25660378"/>
       <w:r>
         <w:lastRenderedPageBreak/>
         <w:t>Giới thiệu dự án</w:t>
       </w:r>
+      <w:bookmarkEnd w:id="0"/>
+    </w:p>
+    <w:p>
+      <w:pPr>
+        <w:pStyle w:val="Heading2"/>
+      </w:pPr>
+      <w:bookmarkStart w:id="1" w:name="_Toc25660379"/>
+      <w:r>
+        <w:t xml:space="preserve">Mô tả </w:t>
+      </w:r>
+      <w:r>
+        <w:t>dự án</w:t>
+      </w:r>
       <w:bookmarkEnd w:id="1"/>
     </w:p>
     <w:p>
       <w:pPr>
+        <w:pStyle w:val="BodyText"/>
+        <w:numPr>
+          <w:ilvl w:val="0"/>
+          <w:numId w:val="41"/>
+        </w:numPr>
+        <w:spacing w:before="240" w:after="240"/>
+        <w:ind w:right="50"/>
+      </w:pPr>
+      <w:r>
+        <w:t>Game được xây dựng mang tên “</w:t>
+      </w:r>
+      <w:r>
+        <w:rPr>
+          <w:i/>
+        </w:rPr>
+        <w:t>Ninja</w:t>
+      </w:r>
+      <w:r>
+        <w:t>” với cốt truyện như sau : Trong game có nhân vật chính là một Ninja đi chinh phục, tiêu diệt các thế lực xấu trong hành tinh. Khi  tham gia chơi game thì chính bạn sẽ là hóa thân thành người Ninja trong hành trình này.</w:t>
+      </w:r>
+      <w:bookmarkStart w:id="2" w:name="_GoBack"/>
+      <w:bookmarkEnd w:id="2"/>
+    </w:p>
+    <w:p>
+      <w:pPr>
+        <w:pStyle w:val="BodyText"/>
+        <w:numPr>
+          <w:ilvl w:val="0"/>
+          <w:numId w:val="41"/>
+        </w:numPr>
+        <w:spacing w:before="240" w:after="240"/>
+        <w:ind w:right="50"/>
+      </w:pPr>
+      <w:r>
+        <w:t>Về mặt lối chơi, “</w:t>
+      </w:r>
+      <w:r>
+        <w:rPr>
+          <w:i/>
+        </w:rPr>
+        <w:t>Ninja</w:t>
+      </w:r>
+      <w:r>
+        <w:t>” cũng như nhiều game đã có từ trước. Nhưng với hệ thống thuộc tính mới, hình ảnh và âm thanh hấp dẫn, có thể thu hút được mọi người tham gia trải nghiệm</w:t>
+      </w:r>
+    </w:p>
+    <w:p>
+      <w:pPr>
+        <w:pStyle w:val="BodyText"/>
+        <w:numPr>
+          <w:ilvl w:val="0"/>
+          <w:numId w:val="41"/>
+        </w:numPr>
+        <w:spacing w:before="240" w:after="240"/>
+        <w:ind w:right="30"/>
+      </w:pPr>
+      <w:r>
+        <w:rPr>
+          <w:b/>
+        </w:rPr>
+        <w:t xml:space="preserve">Ninja </w:t>
+      </w:r>
+      <w:r>
+        <w:t>là một game dành cho thiết bị di động theo phong cách giải</w:t>
+      </w:r>
+      <w:r>
+        <w:rPr>
+          <w:spacing w:val="-10"/>
+        </w:rPr>
+        <w:t xml:space="preserve"> </w:t>
+      </w:r>
+      <w:r>
+        <w:t>trí</w:t>
+      </w:r>
+      <w:r>
+        <w:rPr>
+          <w:spacing w:val="-9"/>
+        </w:rPr>
+        <w:t xml:space="preserve"> </w:t>
+      </w:r>
+      <w:r>
+        <w:t>pha hành động. Chàng Ninja đi khắm nơi tìm kiếm kẻ ác để trừng trị. Sau khi đã không còn kẻ ác trên thế giới thì người quyết định ở ẩn nơi đồng quê</w:t>
+      </w:r>
+      <w:r>
+        <w:t xml:space="preserve"> và tìm kiếm một cô thôn nữ làm vợ để cùng sống với nhau cả đời.</w:t>
+      </w:r>
+    </w:p>
+    <w:p>
+      <w:pPr>
+        <w:pStyle w:val="BodyText"/>
+        <w:numPr>
+          <w:ilvl w:val="0"/>
+          <w:numId w:val="41"/>
+        </w:numPr>
+        <w:spacing w:before="240" w:after="240"/>
+        <w:ind w:right="30"/>
+      </w:pPr>
+      <w:r>
+        <w:t>T</w:t>
+      </w:r>
+      <w:r>
+        <w:t xml:space="preserve">hể loại game hành động đòi hỏi người chơi tập trung, vận dụng những kĩ năng qua nhiều lần chơi để giải quyết được những tình huống trong trò chơi. Bao gồm các kĩ năng giống như đời thường, như di chuyển, quan sát mục tiêu, tìm cách tiêu diệt mục tiêu. Phù hợp cho thư giãn, luyện nhanh tay nhanh mắt nhanh phản xạ. Thời gian gần </w:t>
+      </w:r>
+      <w:r>
+        <w:rPr>
+          <w:spacing w:val="2"/>
+        </w:rPr>
+        <w:t>đây</w:t>
+      </w:r>
+      <w:r>
+        <w:rPr>
+          <w:spacing w:val="-47"/>
+        </w:rPr>
+        <w:t xml:space="preserve"> </w:t>
+      </w:r>
+      <w:r>
+        <w:t>trò chơi loại này cũng được phổ biến trên các máy chơi game. Thể loại game này thường phù hợp với lứa tuổi từ 10 tuổi trở lên.</w:t>
+      </w:r>
+      <w:r>
+        <w:t xml:space="preserve"> </w:t>
+      </w:r>
+    </w:p>
+    <w:p>
+      <w:pPr>
         <w:pStyle w:val="Heading2"/>
       </w:pPr>
-      <w:bookmarkStart w:id="2" w:name="_Toc25660379"/>
-      <w:r>
-        <w:t xml:space="preserve">Mô tả </w:t>
-      </w:r>
-      <w:r>
-        <w:t>dự án</w:t>
-      </w:r>
-      <w:bookmarkEnd w:id="2"/>
+      <w:bookmarkStart w:id="3" w:name="_Toc25660380"/>
+      <w:r>
+        <w:t>Công cụ quản lý</w:t>
+      </w:r>
+      <w:bookmarkEnd w:id="3"/>
+    </w:p>
+    <w:p>
+      <w:r>
+        <w:rPr>
+          <w:b/>
+          <w:bCs/>
+        </w:rPr>
+        <w:t xml:space="preserve">Link </w:t>
+      </w:r>
+      <w:r>
+        <w:rPr>
+          <w:b/>
+          <w:bCs/>
+        </w:rPr>
+        <w:t>Quản lý và phân chia công việc:</w:t>
+      </w:r>
+      <w:r>
+        <w:t xml:space="preserve"> </w:t>
+      </w:r>
+      <w:hyperlink r:id="rId17" w:anchor="/plantaskboard?groupId=78ab554b-1d27-45d0-a7c0-206d5885c532&amp;planId=hiRboAUJ_kWDXJx1kUejT8kAGYEe" w:history="1">
+        <w:r>
+          <w:rPr>
+            <w:rStyle w:val="Hyperlink"/>
+          </w:rPr>
+          <w:t>MS Plan</w:t>
+        </w:r>
+        <w:r>
+          <w:rPr>
+            <w:rStyle w:val="Hyperlink"/>
+          </w:rPr>
+          <w:t>n</w:t>
+        </w:r>
+        <w:r>
+          <w:rPr>
+            <w:rStyle w:val="Hyperlink"/>
+          </w:rPr>
+          <w:t>er</w:t>
+        </w:r>
+      </w:hyperlink>
+    </w:p>
+    <w:p>
+      <w:r>
+        <w:rPr>
+          <w:b/>
+          <w:bCs/>
+        </w:rPr>
+        <w:t xml:space="preserve">Link </w:t>
+      </w:r>
+      <w:r>
+        <w:rPr>
+          <w:b/>
+          <w:bCs/>
+        </w:rPr>
+        <w:t>Quản lý mã nguồn</w:t>
+      </w:r>
+      <w:r>
+        <w:rPr>
+          <w:b/>
+          <w:bCs/>
+        </w:rPr>
+        <w:t>:</w:t>
+      </w:r>
+      <w:r>
+        <w:t xml:space="preserve"> </w:t>
+      </w:r>
+      <w:hyperlink r:id="rId18" w:history="1">
+        <w:r>
+          <w:rPr>
+            <w:rStyle w:val="Hyperlink"/>
+          </w:rPr>
+          <w:t>Git</w:t>
+        </w:r>
+        <w:r>
+          <w:rPr>
+            <w:rStyle w:val="Hyperlink"/>
+          </w:rPr>
+          <w:t>H</w:t>
+        </w:r>
+        <w:r>
+          <w:rPr>
+            <w:rStyle w:val="Hyperlink"/>
+          </w:rPr>
+          <w:t>ub</w:t>
+        </w:r>
+        <w:r>
+          <w:rPr>
+            <w:rStyle w:val="Hyperlink"/>
+          </w:rPr>
+          <w:t>/GitL</w:t>
+        </w:r>
+        <w:r>
+          <w:rPr>
+            <w:rStyle w:val="Hyperlink"/>
+          </w:rPr>
+          <w:t>a</w:t>
+        </w:r>
+        <w:r>
+          <w:rPr>
+            <w:rStyle w:val="Hyperlink"/>
+          </w:rPr>
+          <w:t>b</w:t>
+        </w:r>
+      </w:hyperlink>
+    </w:p>
+    <w:p>
+      <w:pPr>
+        <w:pStyle w:val="Heading1"/>
+      </w:pPr>
+      <w:bookmarkStart w:id="4" w:name="_Toc25660381"/>
+      <w:r>
+        <w:t>Các nhân sự tham gia dự án</w:t>
+      </w:r>
+      <w:bookmarkEnd w:id="4"/>
+    </w:p>
+    <w:p>
+      <w:pPr>
+        <w:pStyle w:val="Heading2"/>
+      </w:pPr>
+      <w:bookmarkStart w:id="5" w:name="_Toc25660382"/>
+      <w:r>
+        <w:t>Thông tin liên hệ phía khách hàng</w:t>
+      </w:r>
+      <w:bookmarkEnd w:id="5"/>
     </w:p>
     <w:p>
       <w:pPr>
@@ -5769,135 +6038,44 @@
           <w:i/>
           <w:iCs/>
         </w:rPr>
-        <w:t>Robot dò đường, website quảng cáo, bài tập lớn….</w:t>
-      </w:r>
+        <w:t xml:space="preserve">Anh Nguyễn Hữu Tiến – gmail: </w:t>
+      </w:r>
+      <w:hyperlink r:id="rId19" w:history="1">
+        <w:r>
+          <w:rPr>
+            <w:rStyle w:val="Hyperlink"/>
+            <w:i/>
+            <w:iCs/>
+          </w:rPr>
+          <w:t>tien.nguyenduc@hust.ed</w:t>
+        </w:r>
+        <w:r>
+          <w:rPr>
+            <w:rStyle w:val="Hyperlink"/>
+            <w:i/>
+            <w:iCs/>
+          </w:rPr>
+          <w:t>u</w:t>
+        </w:r>
+        <w:r>
+          <w:rPr>
+            <w:rStyle w:val="Hyperlink"/>
+            <w:i/>
+            <w:iCs/>
+          </w:rPr>
+          <w:t>.vn</w:t>
+        </w:r>
+      </w:hyperlink>
     </w:p>
     <w:p>
       <w:pPr>
         <w:pStyle w:val="Heading2"/>
       </w:pPr>
-      <w:bookmarkStart w:id="3" w:name="_Toc25660380"/>
-      <w:r>
-        <w:t>Công cụ quản lý</w:t>
-      </w:r>
-      <w:bookmarkEnd w:id="3"/>
-    </w:p>
-    <w:p>
-      <w:r>
-        <w:rPr>
-          <w:b/>
-          <w:bCs/>
-        </w:rPr>
-        <w:t xml:space="preserve">Link </w:t>
-      </w:r>
-      <w:r>
-        <w:rPr>
-          <w:b/>
-          <w:bCs/>
-        </w:rPr>
-        <w:t>Quản lý và phân chia công việc:</w:t>
-      </w:r>
-      <w:r>
-        <w:t xml:space="preserve"> MS Planner </w:t>
-      </w:r>
-      <w:r>
-        <w:rPr>
-          <w:color w:val="FF0000"/>
-        </w:rPr>
-        <w:t xml:space="preserve">(bắt buộc): </w:t>
-      </w:r>
-      <w:r>
-        <w:t>…</w:t>
-      </w:r>
-      <w:r>
-        <w:t>………………………………………..</w:t>
-      </w:r>
-      <w:r>
-        <w:t>…..</w:t>
-      </w:r>
-    </w:p>
-    <w:p>
-      <w:r>
-        <w:rPr>
-          <w:b/>
-          <w:bCs/>
-        </w:rPr>
-        <w:t xml:space="preserve">Link </w:t>
-      </w:r>
-      <w:r>
-        <w:rPr>
-          <w:b/>
-          <w:bCs/>
-        </w:rPr>
-        <w:t>Quản lý mã nguồn</w:t>
-      </w:r>
-      <w:r>
-        <w:rPr>
-          <w:b/>
-          <w:bCs/>
-        </w:rPr>
-        <w:t>:</w:t>
-      </w:r>
-      <w:r>
-        <w:t xml:space="preserve"> </w:t>
-      </w:r>
-      <w:r>
-        <w:t>Git</w:t>
-      </w:r>
-      <w:r>
-        <w:t>H</w:t>
-      </w:r>
-      <w:r>
-        <w:t>ub</w:t>
-      </w:r>
-      <w:r>
-        <w:t xml:space="preserve">/GitLab </w:t>
-      </w:r>
-      <w:r>
-        <w:rPr>
-          <w:color w:val="FF0000"/>
-        </w:rPr>
-        <w:t>(bắt buộc)</w:t>
-      </w:r>
-      <w:r>
-        <w:rPr>
-          <w:color w:val="FF0000"/>
-        </w:rPr>
-        <w:t>:</w:t>
-      </w:r>
-      <w:r>
-        <w:rPr>
-          <w:color w:val="FF0000"/>
-        </w:rPr>
-        <w:t xml:space="preserve"> </w:t>
-      </w:r>
-      <w:r>
-        <w:t>…………………………………………</w:t>
-      </w:r>
-      <w:r>
-        <w:t>…………………….</w:t>
-      </w:r>
-    </w:p>
-    <w:p/>
-    <w:p>
-      <w:pPr>
-        <w:pStyle w:val="Heading1"/>
-      </w:pPr>
-      <w:bookmarkStart w:id="4" w:name="_Toc25660381"/>
-      <w:r>
-        <w:t>Các nhân sự tham gia dự án</w:t>
-      </w:r>
-      <w:bookmarkEnd w:id="4"/>
-    </w:p>
-    <w:p>
-      <w:pPr>
-        <w:pStyle w:val="Heading2"/>
-      </w:pPr>
-      <w:bookmarkStart w:id="5" w:name="_Toc25660382"/>
-      <w:r>
-        <w:t>Thông tin liên hệ phía khách hàng</w:t>
-      </w:r>
-      <w:bookmarkEnd w:id="5"/>
+      <w:bookmarkStart w:id="6" w:name="_Toc25660383"/>
+      <w:r>
+        <w:t>Thông tin liên hệ phía công ty</w:t>
+      </w:r>
+      <w:bookmarkEnd w:id="6"/>
     </w:p>
     <w:p>
       <w:pPr>
@@ -5911,21 +6089,16 @@
           <w:i/>
           <w:iCs/>
         </w:rPr>
-        <w:t xml:space="preserve">Anh Ngô Lam Trung: </w:t>
-      </w:r>
-    </w:p>
-    <w:p>
-      <w:pPr>
-        <w:pStyle w:val="Heading2"/>
-      </w:pPr>
-      <w:bookmarkStart w:id="6" w:name="_Toc25660383"/>
-      <w:r>
-        <w:t>Thông tin liên hệ phía công ty</w:t>
-      </w:r>
-      <w:bookmarkEnd w:id="6"/>
-    </w:p>
-    <w:p>
-      <w:pPr>
+        <w:t xml:space="preserve">Lập trình viên:  </w:t>
+      </w:r>
+    </w:p>
+    <w:p>
+      <w:pPr>
+        <w:pStyle w:val="ListParagraph"/>
+        <w:numPr>
+          <w:ilvl w:val="0"/>
+          <w:numId w:val="40"/>
+        </w:numPr>
         <w:rPr>
           <w:i/>
           <w:iCs/>
@@ -5936,11 +6109,58 @@
           <w:i/>
           <w:iCs/>
         </w:rPr>
-        <w:t>Lập trình viên:  Pham Lan</w:t>
-      </w:r>
-    </w:p>
-    <w:p>
-      <w:pPr>
+        <w:t xml:space="preserve">Nguyễn Văn Tín – gmail: </w:t>
+      </w:r>
+      <w:hyperlink r:id="rId20" w:history="1">
+        <w:r>
+          <w:rPr>
+            <w:rStyle w:val="Hyperlink"/>
+            <w:i/>
+            <w:iCs/>
+          </w:rPr>
+          <w:t>tin.nv153805@sis.hu</w:t>
+        </w:r>
+        <w:r>
+          <w:rPr>
+            <w:rStyle w:val="Hyperlink"/>
+            <w:i/>
+            <w:iCs/>
+          </w:rPr>
+          <w:t>s</w:t>
+        </w:r>
+        <w:r>
+          <w:rPr>
+            <w:rStyle w:val="Hyperlink"/>
+            <w:i/>
+            <w:iCs/>
+          </w:rPr>
+          <w:t>t.</w:t>
+        </w:r>
+        <w:r>
+          <w:rPr>
+            <w:rStyle w:val="Hyperlink"/>
+            <w:i/>
+            <w:iCs/>
+          </w:rPr>
+          <w:t>e</w:t>
+        </w:r>
+        <w:r>
+          <w:rPr>
+            <w:rStyle w:val="Hyperlink"/>
+            <w:i/>
+            <w:iCs/>
+          </w:rPr>
+          <w:t>du.vn</w:t>
+        </w:r>
+      </w:hyperlink>
+    </w:p>
+    <w:p>
+      <w:pPr>
+        <w:pStyle w:val="ListParagraph"/>
+        <w:numPr>
+          <w:ilvl w:val="0"/>
+          <w:numId w:val="40"/>
+        </w:numPr>
         <w:rPr>
           <w:i/>
           <w:iCs/>
@@ -5951,18 +6171,8 @@
           <w:i/>
           <w:iCs/>
         </w:rPr>
-        <w:t xml:space="preserve">Phiên dịch: Ngọc, </w:t>
-      </w:r>
-    </w:p>
-    <w:p>
-      <w:pPr>
-        <w:pStyle w:val="Heading2"/>
-      </w:pPr>
-      <w:bookmarkStart w:id="7" w:name="_Toc25660384"/>
-      <w:r>
-        <w:t>Phân chia vai trò của thành viên dự án và khách hàng</w:t>
-      </w:r>
-      <w:bookmarkEnd w:id="7"/>
+        <w:t>Nguyễn Quốc Thái – gmail: thai.nq153353@sis.hust.edu.vn</w:t>
+      </w:r>
     </w:p>
     <w:p>
       <w:pPr>
@@ -5976,51 +6186,122 @@
           <w:i/>
           <w:iCs/>
         </w:rPr>
-        <w:t xml:space="preserve">Giám đốc: Hưng, tài chính, nhân sự, </w:t>
+        <w:t>Phiên dịch:</w:t>
       </w:r>
       <w:r>
         <w:rPr>
           <w:i/>
           <w:iCs/>
         </w:rPr>
-        <w:t>yêu càu cơ bản: đẹp, tròn, vàng</w:t>
-      </w:r>
-    </w:p>
-    <w:p>
-      <w:pPr>
+        <w:t xml:space="preserve"> Nguyen Nguyen Ngoc</w:t>
+      </w:r>
+      <w:r>
         <w:rPr>
           <w:i/>
           <w:iCs/>
         </w:rPr>
-      </w:pPr>
+        <w:t xml:space="preserve"> </w:t>
+      </w:r>
       <w:r>
         <w:rPr>
           <w:i/>
           <w:iCs/>
         </w:rPr>
-        <w:t>Trung: IT, chi tiết, báo tiến đ</w:t>
-      </w:r>
-      <w:r>
+        <w:t xml:space="preserve"> - gmail: </w:t>
+      </w:r>
+      <w:hyperlink r:id="rId21" w:history="1">
+        <w:r>
+          <w:rPr>
+            <w:rStyle w:val="Hyperlink"/>
+            <w:i/>
+            <w:iCs/>
+          </w:rPr>
+          <w:t>ngoc.nn154475@sis.hust.edu.vn</w:t>
+        </w:r>
+      </w:hyperlink>
+    </w:p>
+    <w:p>
+      <w:pPr>
+        <w:pStyle w:val="Heading2"/>
+      </w:pPr>
+      <w:bookmarkStart w:id="7" w:name="_Toc25660384"/>
+      <w:r>
+        <w:t>Phân chia vai trò của thành viên dự án và khách hàng</w:t>
+      </w:r>
+      <w:bookmarkEnd w:id="7"/>
+    </w:p>
+    <w:p>
+      <w:pPr>
         <w:rPr>
           <w:i/>
           <w:iCs/>
         </w:rPr>
-        <w:t>ộ</w:t>
-      </w:r>
-    </w:p>
-    <w:p>
-      <w:pPr>
+      </w:pPr>
+      <w:r>
         <w:rPr>
           <w:i/>
           <w:iCs/>
         </w:rPr>
-      </w:pPr>
+        <w:t xml:space="preserve">Giám đốc: </w:t>
+      </w:r>
       <w:r>
         <w:rPr>
           <w:i/>
           <w:iCs/>
         </w:rPr>
-        <w:t>Phiên dịch: Bích</w:t>
+        <w:t>Nguyễn Hữu Tiến – đẹp trai, cho điểm cao</w:t>
+      </w:r>
+    </w:p>
+    <w:p>
+      <w:pPr>
+        <w:rPr>
+          <w:i/>
+          <w:iCs/>
+        </w:rPr>
+      </w:pPr>
+      <w:r>
+        <w:rPr>
+          <w:i/>
+          <w:iCs/>
+        </w:rPr>
+        <w:t>Lập trình viên: Nguyễn Văn Tín, Nguyễn Quốc Thái</w:t>
+      </w:r>
+    </w:p>
+    <w:p>
+      <w:pPr>
+        <w:rPr>
+          <w:i/>
+          <w:iCs/>
+        </w:rPr>
+      </w:pPr>
+      <w:r>
+        <w:rPr>
+          <w:i/>
+          <w:iCs/>
+        </w:rPr>
+        <w:t xml:space="preserve">Phiên dịch: </w:t>
+      </w:r>
+      <w:r>
+        <w:rPr>
+          <w:i/>
+          <w:iCs/>
+        </w:rPr>
+        <w:t>Ngoc</w:t>
+      </w:r>
+    </w:p>
+    <w:p>
+      <w:pPr>
+        <w:rPr>
+          <w:i/>
+          <w:iCs/>
+        </w:rPr>
+      </w:pPr>
+      <w:r>
+        <w:rPr>
+          <w:i/>
+          <w:iCs/>
+        </w:rPr>
+        <w:t>Giới thiệu: Ngoc</w:t>
       </w:r>
     </w:p>
     <w:p/>
@@ -6132,7 +6413,6 @@
           <w:i/>
           <w:iCs/>
         </w:rPr>
-        <w:lastRenderedPageBreak/>
         <w:t>Các qui định về h</w:t>
       </w:r>
       <w:r>
@@ -6373,6 +6653,7 @@
       </w:pPr>
       <w:bookmarkStart w:id="20" w:name="_Toc25660397"/>
       <w:r>
+        <w:lastRenderedPageBreak/>
         <w:t>Ước lượng chất lượng</w:t>
       </w:r>
       <w:bookmarkEnd w:id="20"/>
@@ -6467,7 +6748,6 @@
       </w:pPr>
       <w:bookmarkStart w:id="21" w:name="_Toc25660398"/>
       <w:r>
-        <w:lastRenderedPageBreak/>
         <w:t>Phân tích thiết kế</w:t>
       </w:r>
       <w:bookmarkEnd w:id="21"/>
@@ -6823,6 +7103,7 @@
       </w:pPr>
       <w:bookmarkStart w:id="28" w:name="_Toc25660405"/>
       <w:r>
+        <w:lastRenderedPageBreak/>
         <w:t>Đóng dự án</w:t>
       </w:r>
       <w:bookmarkEnd w:id="28"/>
@@ -6889,7 +7170,6 @@
         </w:numPr>
       </w:pPr>
       <w:r>
-        <w:lastRenderedPageBreak/>
         <w:t>Phân bố commit của dự án (sáng chiều đêm…)</w:t>
       </w:r>
     </w:p>
@@ -7049,12 +7329,12 @@
     <w:p/>
     <w:p/>
     <w:sectPr>
-      <w:headerReference w:type="even" r:id="rId17"/>
-      <w:headerReference w:type="default" r:id="rId18"/>
-      <w:footerReference w:type="even" r:id="rId19"/>
-      <w:footerReference w:type="default" r:id="rId20"/>
-      <w:headerReference w:type="first" r:id="rId21"/>
-      <w:footerReference w:type="first" r:id="rId22"/>
+      <w:headerReference w:type="even" r:id="rId22"/>
+      <w:headerReference w:type="default" r:id="rId23"/>
+      <w:footerReference w:type="even" r:id="rId24"/>
+      <w:footerReference w:type="default" r:id="rId25"/>
+      <w:headerReference w:type="first" r:id="rId26"/>
+      <w:footerReference w:type="first" r:id="rId27"/>
       <w:footnotePr>
         <w:pos w:val="beneathText"/>
       </w:footnotePr>
@@ -7577,7 +7857,7 @@
       <mc:AlternateContent>
         <mc:Choice Requires="wps">
           <w:drawing>
-            <wp:anchor distT="0" distB="0" distL="114300" distR="114300" simplePos="0" relativeHeight="251659264" behindDoc="0" locked="0" layoutInCell="1" allowOverlap="1" wp14:anchorId="2A850F9D" wp14:editId="5974689E">
+            <wp:anchor distT="0" distB="0" distL="114300" distR="114300" simplePos="0" relativeHeight="251659264" behindDoc="0" locked="0" layoutInCell="1" allowOverlap="1" wp14:anchorId="2A850F9D" wp14:editId="30AC85C2">
               <wp:simplePos x="0" y="0"/>
               <wp:positionH relativeFrom="margin">
                 <wp:posOffset>-991097</wp:posOffset>
@@ -7626,10 +7906,60 @@
                             <w:rPr>
                               <w:b/>
                               <w:i/>
+                              <w:noProof/>
                               <w:color w:val="C00000"/>
                               <w:sz w:val="16"/>
                             </w:rPr>
-                            <w:t>My Company Logo</w:t>
+                            <w:drawing>
+                              <wp:inline distT="0" distB="0" distL="0" distR="0" wp14:anchorId="11C56D75" wp14:editId="4DD0C5F2">
+                                <wp:extent cx="701040" cy="304800"/>
+                                <wp:effectExtent l="0" t="0" r="3810" b="0"/>
+                                <wp:docPr id="8" name="Picture 8"/>
+                                <wp:cNvGraphicFramePr>
+                                  <a:graphicFrameLocks xmlns:a="http://schemas.openxmlformats.org/drawingml/2006/main" noChangeAspect="1"/>
+                                </wp:cNvGraphicFramePr>
+                                <a:graphic xmlns:a="http://schemas.openxmlformats.org/drawingml/2006/main">
+                                  <a:graphicData uri="http://schemas.openxmlformats.org/drawingml/2006/picture">
+                                    <pic:pic xmlns:pic="http://schemas.openxmlformats.org/drawingml/2006/picture">
+                                      <pic:nvPicPr>
+                                        <pic:cNvPr id="8" name="logo.png"/>
+                                        <pic:cNvPicPr/>
+                                      </pic:nvPicPr>
+                                      <pic:blipFill>
+                                        <a:blip r:embed="rId1">
+                                          <a:extLst>
+                                            <a:ext uri="{28A0092B-C50C-407E-A947-70E740481C1C}">
+                                              <a14:useLocalDpi xmlns:a14="http://schemas.microsoft.com/office/drawing/2010/main" val="0"/>
+                                            </a:ext>
+                                          </a:extLst>
+                                        </a:blip>
+                                        <a:stretch>
+                                          <a:fillRect/>
+                                        </a:stretch>
+                                      </pic:blipFill>
+                                      <pic:spPr>
+                                        <a:xfrm>
+                                          <a:off x="0" y="0"/>
+                                          <a:ext cx="717379" cy="311904"/>
+                                        </a:xfrm>
+                                        <a:prstGeom prst="rect">
+                                          <a:avLst/>
+                                        </a:prstGeom>
+                                      </pic:spPr>
+                                    </pic:pic>
+                                  </a:graphicData>
+                                </a:graphic>
+                              </wp:inline>
+                            </w:drawing>
+                          </w:r>
+                          <w:r>
+                            <w:rPr>
+                              <w:b/>
+                              <w:i/>
+                              <w:color w:val="C00000"/>
+                              <w:sz w:val="16"/>
+                            </w:rPr>
+                            <w:t xml:space="preserve"> </w:t>
                           </w:r>
                         </w:p>
                       </w:txbxContent>
@@ -7674,10 +8004,60 @@
                       <w:rPr>
                         <w:b/>
                         <w:i/>
+                        <w:noProof/>
                         <w:color w:val="C00000"/>
                         <w:sz w:val="16"/>
                       </w:rPr>
-                      <w:t>My Company Logo</w:t>
+                      <w:drawing>
+                        <wp:inline distT="0" distB="0" distL="0" distR="0" wp14:anchorId="11C56D75" wp14:editId="4DD0C5F2">
+                          <wp:extent cx="701040" cy="304800"/>
+                          <wp:effectExtent l="0" t="0" r="3810" b="0"/>
+                          <wp:docPr id="8" name="Picture 8"/>
+                          <wp:cNvGraphicFramePr>
+                            <a:graphicFrameLocks xmlns:a="http://schemas.openxmlformats.org/drawingml/2006/main" noChangeAspect="1"/>
+                          </wp:cNvGraphicFramePr>
+                          <a:graphic xmlns:a="http://schemas.openxmlformats.org/drawingml/2006/main">
+                            <a:graphicData uri="http://schemas.openxmlformats.org/drawingml/2006/picture">
+                              <pic:pic xmlns:pic="http://schemas.openxmlformats.org/drawingml/2006/picture">
+                                <pic:nvPicPr>
+                                  <pic:cNvPr id="8" name="logo.png"/>
+                                  <pic:cNvPicPr/>
+                                </pic:nvPicPr>
+                                <pic:blipFill>
+                                  <a:blip r:embed="rId1">
+                                    <a:extLst>
+                                      <a:ext uri="{28A0092B-C50C-407E-A947-70E740481C1C}">
+                                        <a14:useLocalDpi xmlns:a14="http://schemas.microsoft.com/office/drawing/2010/main" val="0"/>
+                                      </a:ext>
+                                    </a:extLst>
+                                  </a:blip>
+                                  <a:stretch>
+                                    <a:fillRect/>
+                                  </a:stretch>
+                                </pic:blipFill>
+                                <pic:spPr>
+                                  <a:xfrm>
+                                    <a:off x="0" y="0"/>
+                                    <a:ext cx="717379" cy="311904"/>
+                                  </a:xfrm>
+                                  <a:prstGeom prst="rect">
+                                    <a:avLst/>
+                                  </a:prstGeom>
+                                </pic:spPr>
+                              </pic:pic>
+                            </a:graphicData>
+                          </a:graphic>
+                        </wp:inline>
+                      </w:drawing>
+                    </w:r>
+                    <w:r>
+                      <w:rPr>
+                        <w:b/>
+                        <w:i/>
+                        <w:color w:val="C00000"/>
+                        <w:sz w:val="16"/>
+                      </w:rPr>
+                      <w:t xml:space="preserve"> </w:t>
                     </w:r>
                   </w:p>
                 </w:txbxContent>
@@ -9818,6 +10198,92 @@
     </w:lvl>
   </w:abstractNum>
   <w:abstractNum w:abstractNumId="28" w15:restartNumberingAfterBreak="0">
+    <w:nsid w:val="2BCF7142"/>
+    <w:multiLevelType w:val="hybridMultilevel"/>
+    <w:tmpl w:val="5C407D60"/>
+    <w:lvl w:ilvl="0" w:tplc="0409000F">
+      <w:start w:val="1"/>
+      <w:numFmt w:val="decimal"/>
+      <w:lvlText w:val="%1."/>
+      <w:lvlJc w:val="left"/>
+      <w:pPr>
+        <w:ind w:left="1440" w:hanging="360"/>
+      </w:pPr>
+    </w:lvl>
+    <w:lvl w:ilvl="1" w:tplc="04090019" w:tentative="1">
+      <w:start w:val="1"/>
+      <w:numFmt w:val="lowerLetter"/>
+      <w:lvlText w:val="%2."/>
+      <w:lvlJc w:val="left"/>
+      <w:pPr>
+        <w:ind w:left="2160" w:hanging="360"/>
+      </w:pPr>
+    </w:lvl>
+    <w:lvl w:ilvl="2" w:tplc="0409001B" w:tentative="1">
+      <w:start w:val="1"/>
+      <w:numFmt w:val="lowerRoman"/>
+      <w:lvlText w:val="%3."/>
+      <w:lvlJc w:val="right"/>
+      <w:pPr>
+        <w:ind w:left="2880" w:hanging="180"/>
+      </w:pPr>
+    </w:lvl>
+    <w:lvl w:ilvl="3" w:tplc="0409000F" w:tentative="1">
+      <w:start w:val="1"/>
+      <w:numFmt w:val="decimal"/>
+      <w:lvlText w:val="%4."/>
+      <w:lvlJc w:val="left"/>
+      <w:pPr>
+        <w:ind w:left="3600" w:hanging="360"/>
+      </w:pPr>
+    </w:lvl>
+    <w:lvl w:ilvl="4" w:tplc="04090019" w:tentative="1">
+      <w:start w:val="1"/>
+      <w:numFmt w:val="lowerLetter"/>
+      <w:lvlText w:val="%5."/>
+      <w:lvlJc w:val="left"/>
+      <w:pPr>
+        <w:ind w:left="4320" w:hanging="360"/>
+      </w:pPr>
+    </w:lvl>
+    <w:lvl w:ilvl="5" w:tplc="0409001B" w:tentative="1">
+      <w:start w:val="1"/>
+      <w:numFmt w:val="lowerRoman"/>
+      <w:lvlText w:val="%6."/>
+      <w:lvlJc w:val="right"/>
+      <w:pPr>
+        <w:ind w:left="5040" w:hanging="180"/>
+      </w:pPr>
+    </w:lvl>
+    <w:lvl w:ilvl="6" w:tplc="0409000F" w:tentative="1">
+      <w:start w:val="1"/>
+      <w:numFmt w:val="decimal"/>
+      <w:lvlText w:val="%7."/>
+      <w:lvlJc w:val="left"/>
+      <w:pPr>
+        <w:ind w:left="5760" w:hanging="360"/>
+      </w:pPr>
+    </w:lvl>
+    <w:lvl w:ilvl="7" w:tplc="04090019" w:tentative="1">
+      <w:start w:val="1"/>
+      <w:numFmt w:val="lowerLetter"/>
+      <w:lvlText w:val="%8."/>
+      <w:lvlJc w:val="left"/>
+      <w:pPr>
+        <w:ind w:left="6480" w:hanging="360"/>
+      </w:pPr>
+    </w:lvl>
+    <w:lvl w:ilvl="8" w:tplc="0409001B" w:tentative="1">
+      <w:start w:val="1"/>
+      <w:numFmt w:val="lowerRoman"/>
+      <w:lvlText w:val="%9."/>
+      <w:lvlJc w:val="right"/>
+      <w:pPr>
+        <w:ind w:left="7200" w:hanging="180"/>
+      </w:pPr>
+    </w:lvl>
+  </w:abstractNum>
+  <w:abstractNum w:abstractNumId="29" w15:restartNumberingAfterBreak="0">
     <w:nsid w:val="2D5B3E5E"/>
     <w:multiLevelType w:val="multilevel"/>
     <w:tmpl w:val="AC12CE28"/>
@@ -9933,7 +10399,7 @@
       </w:pPr>
     </w:lvl>
   </w:abstractNum>
-  <w:abstractNum w:abstractNumId="29" w15:restartNumberingAfterBreak="0">
+  <w:abstractNum w:abstractNumId="30" w15:restartNumberingAfterBreak="0">
     <w:nsid w:val="3A2B4E87"/>
     <w:multiLevelType w:val="multilevel"/>
     <w:tmpl w:val="AC12CE28"/>
@@ -10049,7 +10515,7 @@
       </w:pPr>
     </w:lvl>
   </w:abstractNum>
-  <w:abstractNum w:abstractNumId="30" w15:restartNumberingAfterBreak="0">
+  <w:abstractNum w:abstractNumId="31" w15:restartNumberingAfterBreak="0">
     <w:nsid w:val="434F6183"/>
     <w:multiLevelType w:val="hybridMultilevel"/>
     <w:tmpl w:val="77F43510"/>
@@ -10135,7 +10601,7 @@
       </w:pPr>
     </w:lvl>
   </w:abstractNum>
-  <w:abstractNum w:abstractNumId="31" w15:restartNumberingAfterBreak="0">
+  <w:abstractNum w:abstractNumId="32" w15:restartNumberingAfterBreak="0">
     <w:nsid w:val="48A10028"/>
     <w:multiLevelType w:val="hybridMultilevel"/>
     <w:tmpl w:val="58A2CCCA"/>
@@ -10224,7 +10690,7 @@
       </w:pPr>
     </w:lvl>
   </w:abstractNum>
-  <w:abstractNum w:abstractNumId="32" w15:restartNumberingAfterBreak="0">
+  <w:abstractNum w:abstractNumId="33" w15:restartNumberingAfterBreak="0">
     <w:nsid w:val="4EAF51D8"/>
     <w:multiLevelType w:val="hybridMultilevel"/>
     <w:tmpl w:val="58A2CCCA"/>
@@ -10313,7 +10779,7 @@
       </w:pPr>
     </w:lvl>
   </w:abstractNum>
-  <w:abstractNum w:abstractNumId="33" w15:restartNumberingAfterBreak="0">
+  <w:abstractNum w:abstractNumId="34" w15:restartNumberingAfterBreak="0">
     <w:nsid w:val="58B72105"/>
     <w:multiLevelType w:val="multilevel"/>
     <w:tmpl w:val="D960FB60"/>
@@ -10462,7 +10928,119 @@
       </w:rPr>
     </w:lvl>
   </w:abstractNum>
-  <w:abstractNum w:abstractNumId="34" w15:restartNumberingAfterBreak="0">
+  <w:abstractNum w:abstractNumId="35" w15:restartNumberingAfterBreak="0">
+    <w:nsid w:val="5A55452A"/>
+    <w:multiLevelType w:val="hybridMultilevel"/>
+    <w:tmpl w:val="E5C0A28E"/>
+    <w:lvl w:ilvl="0" w:tplc="2C785DB8">
+      <w:numFmt w:val="bullet"/>
+      <w:lvlText w:val="-"/>
+      <w:lvlJc w:val="left"/>
+      <w:pPr>
+        <w:ind w:left="720" w:hanging="360"/>
+      </w:pPr>
+      <w:rPr>
+        <w:rFonts w:ascii="Tahoma" w:eastAsia="MS Mincho" w:hAnsi="Tahoma" w:cs="Tahoma" w:hint="default"/>
+      </w:rPr>
+    </w:lvl>
+    <w:lvl w:ilvl="1" w:tplc="04090003" w:tentative="1">
+      <w:start w:val="1"/>
+      <w:numFmt w:val="bullet"/>
+      <w:lvlText w:val="o"/>
+      <w:lvlJc w:val="left"/>
+      <w:pPr>
+        <w:ind w:left="1440" w:hanging="360"/>
+      </w:pPr>
+      <w:rPr>
+        <w:rFonts w:ascii="Courier New" w:hAnsi="Courier New" w:cs="Courier New" w:hint="default"/>
+      </w:rPr>
+    </w:lvl>
+    <w:lvl w:ilvl="2" w:tplc="04090005" w:tentative="1">
+      <w:start w:val="1"/>
+      <w:numFmt w:val="bullet"/>
+      <w:lvlText w:val=""/>
+      <w:lvlJc w:val="left"/>
+      <w:pPr>
+        <w:ind w:left="2160" w:hanging="360"/>
+      </w:pPr>
+      <w:rPr>
+        <w:rFonts w:ascii="Wingdings" w:hAnsi="Wingdings" w:hint="default"/>
+      </w:rPr>
+    </w:lvl>
+    <w:lvl w:ilvl="3" w:tplc="04090001" w:tentative="1">
+      <w:start w:val="1"/>
+      <w:numFmt w:val="bullet"/>
+      <w:lvlText w:val=""/>
+      <w:lvlJc w:val="left"/>
+      <w:pPr>
+        <w:ind w:left="2880" w:hanging="360"/>
+      </w:pPr>
+      <w:rPr>
+        <w:rFonts w:ascii="Symbol" w:hAnsi="Symbol" w:hint="default"/>
+      </w:rPr>
+    </w:lvl>
+    <w:lvl w:ilvl="4" w:tplc="04090003" w:tentative="1">
+      <w:start w:val="1"/>
+      <w:numFmt w:val="bullet"/>
+      <w:lvlText w:val="o"/>
+      <w:lvlJc w:val="left"/>
+      <w:pPr>
+        <w:ind w:left="3600" w:hanging="360"/>
+      </w:pPr>
+      <w:rPr>
+        <w:rFonts w:ascii="Courier New" w:hAnsi="Courier New" w:cs="Courier New" w:hint="default"/>
+      </w:rPr>
+    </w:lvl>
+    <w:lvl w:ilvl="5" w:tplc="04090005" w:tentative="1">
+      <w:start w:val="1"/>
+      <w:numFmt w:val="bullet"/>
+      <w:lvlText w:val=""/>
+      <w:lvlJc w:val="left"/>
+      <w:pPr>
+        <w:ind w:left="4320" w:hanging="360"/>
+      </w:pPr>
+      <w:rPr>
+        <w:rFonts w:ascii="Wingdings" w:hAnsi="Wingdings" w:hint="default"/>
+      </w:rPr>
+    </w:lvl>
+    <w:lvl w:ilvl="6" w:tplc="04090001" w:tentative="1">
+      <w:start w:val="1"/>
+      <w:numFmt w:val="bullet"/>
+      <w:lvlText w:val=""/>
+      <w:lvlJc w:val="left"/>
+      <w:pPr>
+        <w:ind w:left="5040" w:hanging="360"/>
+      </w:pPr>
+      <w:rPr>
+        <w:rFonts w:ascii="Symbol" w:hAnsi="Symbol" w:hint="default"/>
+      </w:rPr>
+    </w:lvl>
+    <w:lvl w:ilvl="7" w:tplc="04090003" w:tentative="1">
+      <w:start w:val="1"/>
+      <w:numFmt w:val="bullet"/>
+      <w:lvlText w:val="o"/>
+      <w:lvlJc w:val="left"/>
+      <w:pPr>
+        <w:ind w:left="5760" w:hanging="360"/>
+      </w:pPr>
+      <w:rPr>
+        <w:rFonts w:ascii="Courier New" w:hAnsi="Courier New" w:cs="Courier New" w:hint="default"/>
+      </w:rPr>
+    </w:lvl>
+    <w:lvl w:ilvl="8" w:tplc="04090005" w:tentative="1">
+      <w:start w:val="1"/>
+      <w:numFmt w:val="bullet"/>
+      <w:lvlText w:val=""/>
+      <w:lvlJc w:val="left"/>
+      <w:pPr>
+        <w:ind w:left="6480" w:hanging="360"/>
+      </w:pPr>
+      <w:rPr>
+        <w:rFonts w:ascii="Wingdings" w:hAnsi="Wingdings" w:hint="default"/>
+      </w:rPr>
+    </w:lvl>
+  </w:abstractNum>
+  <w:abstractNum w:abstractNumId="36" w15:restartNumberingAfterBreak="0">
     <w:nsid w:val="67C1146D"/>
     <w:multiLevelType w:val="hybridMultilevel"/>
     <w:tmpl w:val="7DA8282E"/>
@@ -10602,7 +11180,7 @@
       </w:rPr>
     </w:lvl>
   </w:abstractNum>
-  <w:abstractNum w:abstractNumId="35" w15:restartNumberingAfterBreak="0">
+  <w:abstractNum w:abstractNumId="37" w15:restartNumberingAfterBreak="0">
     <w:nsid w:val="6E6566D4"/>
     <w:multiLevelType w:val="hybridMultilevel"/>
     <w:tmpl w:val="DC94D102"/>
@@ -10691,7 +11269,7 @@
       </w:pPr>
     </w:lvl>
   </w:abstractNum>
-  <w:abstractNum w:abstractNumId="36" w15:restartNumberingAfterBreak="0">
+  <w:abstractNum w:abstractNumId="38" w15:restartNumberingAfterBreak="0">
     <w:nsid w:val="7745669D"/>
     <w:multiLevelType w:val="hybridMultilevel"/>
     <w:tmpl w:val="7C84415A"/>
@@ -10780,7 +11358,7 @@
       </w:pPr>
     </w:lvl>
   </w:abstractNum>
-  <w:abstractNum w:abstractNumId="37" w15:restartNumberingAfterBreak="0">
+  <w:abstractNum w:abstractNumId="39" w15:restartNumberingAfterBreak="0">
     <w:nsid w:val="79405515"/>
     <w:multiLevelType w:val="hybridMultilevel"/>
     <w:tmpl w:val="B588D586"/>
@@ -10896,7 +11474,7 @@
       </w:pPr>
     </w:lvl>
   </w:abstractNum>
-  <w:abstractNum w:abstractNumId="38" w15:restartNumberingAfterBreak="0">
+  <w:abstractNum w:abstractNumId="40" w15:restartNumberingAfterBreak="0">
     <w:nsid w:val="795348F1"/>
     <w:multiLevelType w:val="multilevel"/>
     <w:tmpl w:val="00000011"/>
@@ -11067,10 +11645,10 @@
     <w:abstractNumId w:val="22"/>
   </w:num>
   <w:num w:numId="20">
-    <w:abstractNumId w:val="38"/>
+    <w:abstractNumId w:val="40"/>
   </w:num>
   <w:num w:numId="21">
-    <w:abstractNumId w:val="37"/>
+    <w:abstractNumId w:val="39"/>
   </w:num>
   <w:num w:numId="22">
     <w:abstractNumId w:val="21"/>
@@ -11082,16 +11660,16 @@
     <w:abstractNumId w:val="23"/>
   </w:num>
   <w:num w:numId="25">
-    <w:abstractNumId w:val="28"/>
+    <w:abstractNumId w:val="29"/>
   </w:num>
   <w:num w:numId="26">
     <w:abstractNumId w:val="24"/>
   </w:num>
   <w:num w:numId="27">
-    <w:abstractNumId w:val="34"/>
+    <w:abstractNumId w:val="36"/>
   </w:num>
   <w:num w:numId="28">
-    <w:abstractNumId w:val="29"/>
+    <w:abstractNumId w:val="30"/>
   </w:num>
   <w:num w:numId="29">
     <w:abstractNumId w:val="20"/>
@@ -11100,31 +11678,37 @@
     <w:abstractNumId w:val="18"/>
   </w:num>
   <w:num w:numId="31">
-    <w:abstractNumId w:val="33"/>
+    <w:abstractNumId w:val="34"/>
   </w:num>
   <w:num w:numId="32">
     <w:abstractNumId w:val="27"/>
   </w:num>
   <w:num w:numId="33">
-    <w:abstractNumId w:val="30"/>
+    <w:abstractNumId w:val="31"/>
   </w:num>
   <w:num w:numId="34">
     <w:abstractNumId w:val="26"/>
   </w:num>
   <w:num w:numId="35">
+    <w:abstractNumId w:val="33"/>
+  </w:num>
+  <w:num w:numId="36">
     <w:abstractNumId w:val="32"/>
   </w:num>
-  <w:num w:numId="36">
-    <w:abstractNumId w:val="31"/>
-  </w:num>
   <w:num w:numId="37">
-    <w:abstractNumId w:val="35"/>
+    <w:abstractNumId w:val="37"/>
   </w:num>
   <w:num w:numId="38">
     <w:abstractNumId w:val="25"/>
   </w:num>
   <w:num w:numId="39">
-    <w:abstractNumId w:val="36"/>
+    <w:abstractNumId w:val="38"/>
+  </w:num>
+  <w:num w:numId="40">
+    <w:abstractNumId w:val="28"/>
+  </w:num>
+  <w:num w:numId="41">
+    <w:abstractNumId w:val="35"/>
   </w:num>
 </w:numbering>
 </file>
@@ -12667,6 +13251,17 @@
       <w:lang w:eastAsia="hi-IN" w:bidi="hi-IN"/>
     </w:rPr>
   </w:style>
+  <w:style w:type="character" w:styleId="FollowedHyperlink">
+    <w:name w:val="FollowedHyperlink"/>
+    <w:basedOn w:val="DefaultParagraphFont"/>
+    <w:semiHidden/>
+    <w:unhideWhenUsed/>
+    <w:rsid w:val="00721452"/>
+    <w:rPr>
+      <w:color w:val="800080" w:themeColor="followedHyperlink"/>
+      <w:u w:val="single"/>
+    </w:rPr>
+  </w:style>
 </w:styles>
 </file>
 
@@ -12958,7 +13553,7 @@
 </file>
 
 <file path=customXml/itemProps1.xml><?xml version="1.0" encoding="utf-8"?>
-<ds:datastoreItem xmlns:ds="http://schemas.openxmlformats.org/officeDocument/2006/customXml" ds:itemID="{1F45DD52-AE13-4640-B630-7C3ABC4D7FC3}">
+<ds:datastoreItem xmlns:ds="http://schemas.openxmlformats.org/officeDocument/2006/customXml" ds:itemID="{DB888A51-EBEE-4755-BA3D-969A056713F6}">
   <ds:schemaRefs>
     <ds:schemaRef ds:uri="http://schemas.openxmlformats.org/officeDocument/2006/bibliography"/>
   </ds:schemaRefs>

</xml_diff>

<commit_message>
Yeu cau khach hang
</commit_message>
<xml_diff>
--- a/docs/Bao-cao-mon-hoc.docx
+++ b/docs/Bao-cao-mon-hoc.docx
@@ -28,7 +28,6 @@
           <w:color w:val="2A62A6"/>
           <w:spacing w:val="0"/>
           <w:sz w:val="32"/>
-          <w:shd w:fill="auto" w:val="clear"/>
         </w:rPr>
       </w:r>
     </w:p>
@@ -55,7 +54,6 @@
           <w:color w:val="548DD4"/>
           <w:spacing w:val="0"/>
           <w:sz w:val="32"/>
-          <w:shd w:fill="auto" w:val="clear"/>
         </w:rPr>
       </w:r>
     </w:p>
@@ -82,7 +80,6 @@
           <w:color w:val="548DD4"/>
           <w:spacing w:val="0"/>
           <w:sz w:val="32"/>
-          <w:shd w:fill="auto" w:val="clear"/>
         </w:rPr>
       </w:r>
     </w:p>
@@ -109,7 +106,6 @@
           <w:color w:val="548DD4"/>
           <w:spacing w:val="0"/>
           <w:sz w:val="32"/>
-          <w:shd w:fill="auto" w:val="clear"/>
         </w:rPr>
       </w:r>
     </w:p>
@@ -136,7 +132,6 @@
           <w:color w:val="548DD4"/>
           <w:spacing w:val="0"/>
           <w:sz w:val="32"/>
-          <w:shd w:fill="auto" w:val="clear"/>
         </w:rPr>
       </w:r>
     </w:p>
@@ -163,7 +158,6 @@
           <w:color w:val="548DD4"/>
           <w:spacing w:val="0"/>
           <w:sz w:val="32"/>
-          <w:shd w:fill="auto" w:val="clear"/>
         </w:rPr>
       </w:r>
     </w:p>
@@ -190,7 +184,6 @@
           <w:color w:val="548DD4"/>
           <w:spacing w:val="0"/>
           <w:sz w:val="32"/>
-          <w:shd w:fill="auto" w:val="clear"/>
         </w:rPr>
       </w:r>
     </w:p>
@@ -302,7 +295,6 @@
           <w:color w:val="auto"/>
           <w:spacing w:val="0"/>
           <w:sz w:val="22"/>
-          <w:shd w:fill="auto" w:val="clear"/>
         </w:rPr>
       </w:r>
     </w:p>
@@ -329,7 +321,6 @@
           <w:color w:val="auto"/>
           <w:spacing w:val="0"/>
           <w:sz w:val="22"/>
-          <w:shd w:fill="auto" w:val="clear"/>
         </w:rPr>
       </w:r>
     </w:p>
@@ -381,7 +372,6 @@
           <w:color w:val="auto"/>
           <w:spacing w:val="0"/>
           <w:sz w:val="22"/>
-          <w:shd w:fill="auto" w:val="clear"/>
         </w:rPr>
       </w:r>
     </w:p>
@@ -435,7 +425,6 @@
           <w:color w:val="951B13"/>
           <w:spacing w:val="0"/>
           <w:sz w:val="24"/>
-          <w:shd w:fill="auto" w:val="clear"/>
         </w:rPr>
       </w:r>
       <w:r>
@@ -506,7 +495,6 @@
           <w:color w:val="auto"/>
           <w:spacing w:val="0"/>
           <w:sz w:val="22"/>
-          <w:shd w:fill="auto" w:val="clear"/>
         </w:rPr>
       </w:r>
     </w:p>
@@ -2580,7 +2568,6 @@
           <w:color w:val="auto"/>
           <w:spacing w:val="0"/>
           <w:sz w:val="22"/>
-          <w:shd w:fill="auto" w:val="clear"/>
         </w:rPr>
       </w:r>
       <w:r>
@@ -2668,7 +2655,6 @@
           <w:color w:val="auto"/>
           <w:spacing w:val="0"/>
           <w:sz w:val="22"/>
-          <w:shd w:fill="auto" w:val="clear"/>
         </w:rPr>
       </w:r>
     </w:p>
@@ -2778,7 +2764,6 @@
           <w:color w:val="auto"/>
           <w:spacing w:val="0"/>
           <w:sz w:val="22"/>
-          <w:shd w:fill="auto" w:val="clear"/>
         </w:rPr>
       </w:r>
     </w:p>
@@ -2950,7 +2935,7 @@
           <v:shape id="ole_rId2" style="width:272.15pt;height:85.85pt" o:ole="">
             <v:imagedata r:id="rId3" o:title=""/>
           </v:shape>
-          <o:OLEObject Type="Embed" ProgID="StaticMetafile" ShapeID="ole_rId2" DrawAspect="Content" ObjectID="_2053689216" r:id="rId2"/>
+          <o:OLEObject Type="Embed" ProgID="StaticMetafile" ShapeID="ole_rId2" DrawAspect="Content" ObjectID="_300372088" r:id="rId2"/>
         </w:object>
       </w:r>
     </w:p>
@@ -3209,7 +3194,7 @@
           <v:shape id="ole_rId4" style="width:71.9pt;height:46.35pt" o:ole="">
             <v:imagedata r:id="rId5" o:title=""/>
           </v:shape>
-          <o:OLEObject Type="Embed" ProgID="StaticMetafile" ShapeID="ole_rId4" DrawAspect="Content" ObjectID="_320348138" r:id="rId4"/>
+          <o:OLEObject Type="Embed" ProgID="StaticMetafile" ShapeID="ole_rId4" DrawAspect="Content" ObjectID="_1506751460" r:id="rId4"/>
         </w:object>
       </w:r>
     </w:p>
@@ -3325,7 +3310,6 @@
           <w:color w:val="auto"/>
           <w:spacing w:val="0"/>
           <w:sz w:val="22"/>
-          <w:shd w:fill="auto" w:val="clear"/>
         </w:rPr>
       </w:r>
     </w:p>
@@ -3380,7 +3364,6 @@
           <w:color w:val="auto"/>
           <w:spacing w:val="0"/>
           <w:sz w:val="22"/>
-          <w:shd w:fill="auto" w:val="clear"/>
         </w:rPr>
       </w:r>
     </w:p>
@@ -3440,7 +3423,6 @@
             <w:spacing w:val="0"/>
             <w:sz w:val="22"/>
             <w:u w:val="single"/>
-            <w:shd w:fill="auto" w:val="clear"/>
           </w:rPr>
           <w:t>https://tasks.office.com/</w:t>
         </w:r>
@@ -3497,7 +3479,6 @@
           <w:color w:val="auto"/>
           <w:spacing w:val="0"/>
           <w:sz w:val="22"/>
-          <w:shd w:fill="auto" w:val="clear"/>
         </w:rPr>
       </w:r>
     </w:p>
@@ -3601,7 +3582,6 @@
             <w:spacing w:val="0"/>
             <w:sz w:val="22"/>
             <w:u w:val="single"/>
-            <w:shd w:fill="auto" w:val="clear"/>
           </w:rPr>
           <w:t>tien.nguyenduc@hust.edu.vn</w:t>
         </w:r>
@@ -3666,7 +3646,7 @@
           <v:shape id="ole_rId8" style="width:263.7pt;height:161.65pt" o:ole="">
             <v:imagedata r:id="rId9" o:title=""/>
           </v:shape>
-          <o:OLEObject Type="Embed" ProgID="StaticMetafile" ShapeID="ole_rId8" DrawAspect="Content" ObjectID="_1386332124" r:id="rId8"/>
+          <o:OLEObject Type="Embed" ProgID="StaticMetafile" ShapeID="ole_rId8" DrawAspect="Content" ObjectID="_892359585" r:id="rId8"/>
         </w:object>
       </w:r>
     </w:p>
@@ -3759,7 +3739,6 @@
           <w:color w:val="auto"/>
           <w:spacing w:val="0"/>
           <w:sz w:val="22"/>
-          <w:shd w:fill="auto" w:val="clear"/>
         </w:rPr>
       </w:r>
       <w:r>
@@ -3822,7 +3801,6 @@
           <w:color w:val="auto"/>
           <w:spacing w:val="0"/>
           <w:sz w:val="22"/>
-          <w:shd w:fill="auto" w:val="clear"/>
         </w:rPr>
       </w:r>
     </w:p>
@@ -4127,7 +4105,6 @@
                 <w:color w:val="auto"/>
                 <w:spacing w:val="0"/>
                 <w:sz w:val="22"/>
-                <w:shd w:fill="auto" w:val="clear"/>
               </w:rPr>
             </w:r>
           </w:p>
@@ -4346,7 +4323,6 @@
                 <w:color w:val="auto"/>
                 <w:spacing w:val="0"/>
                 <w:sz w:val="22"/>
-                <w:shd w:fill="auto" w:val="clear"/>
               </w:rPr>
             </w:r>
           </w:p>
@@ -4465,7 +4441,6 @@
                 <w:color w:val="auto"/>
                 <w:spacing w:val="0"/>
                 <w:sz w:val="22"/>
-                <w:shd w:fill="auto" w:val="clear"/>
               </w:rPr>
             </w:r>
           </w:p>
@@ -4628,7 +4603,6 @@
                 <w:color w:val="auto"/>
                 <w:spacing w:val="0"/>
                 <w:sz w:val="22"/>
-                <w:shd w:fill="auto" w:val="clear"/>
               </w:rPr>
             </w:r>
           </w:p>
@@ -4847,7 +4821,6 @@
                 <w:color w:val="auto"/>
                 <w:spacing w:val="0"/>
                 <w:sz w:val="22"/>
-                <w:shd w:fill="auto" w:val="clear"/>
               </w:rPr>
             </w:r>
           </w:p>
@@ -5010,7 +4983,6 @@
                 <w:color w:val="auto"/>
                 <w:spacing w:val="0"/>
                 <w:sz w:val="22"/>
-                <w:shd w:fill="auto" w:val="clear"/>
               </w:rPr>
             </w:r>
           </w:p>
@@ -5129,7 +5101,6 @@
                 <w:color w:val="auto"/>
                 <w:spacing w:val="0"/>
                 <w:sz w:val="22"/>
-                <w:shd w:fill="auto" w:val="clear"/>
               </w:rPr>
             </w:r>
           </w:p>
@@ -5210,7 +5181,6 @@
                 <w:color w:val="auto"/>
                 <w:spacing w:val="0"/>
                 <w:sz w:val="22"/>
-                <w:shd w:fill="auto" w:val="clear"/>
               </w:rPr>
             </w:r>
           </w:p>
@@ -5232,7 +5202,6 @@
                 <w:color w:val="auto"/>
                 <w:spacing w:val="0"/>
                 <w:sz w:val="22"/>
-                <w:shd w:fill="auto" w:val="clear"/>
               </w:rPr>
             </w:r>
           </w:p>
@@ -5270,7 +5239,6 @@
                 <w:color w:val="auto"/>
                 <w:spacing w:val="0"/>
                 <w:sz w:val="22"/>
-                <w:shd w:fill="auto" w:val="clear"/>
               </w:rPr>
             </w:r>
           </w:p>
@@ -5351,7 +5319,6 @@
                 <w:color w:val="auto"/>
                 <w:spacing w:val="0"/>
                 <w:sz w:val="22"/>
-                <w:shd w:fill="auto" w:val="clear"/>
               </w:rPr>
             </w:r>
           </w:p>
@@ -5373,7 +5340,6 @@
                 <w:color w:val="auto"/>
                 <w:spacing w:val="0"/>
                 <w:sz w:val="22"/>
-                <w:shd w:fill="auto" w:val="clear"/>
               </w:rPr>
             </w:r>
           </w:p>
@@ -5411,7 +5377,6 @@
                 <w:color w:val="auto"/>
                 <w:spacing w:val="0"/>
                 <w:sz w:val="22"/>
-                <w:shd w:fill="auto" w:val="clear"/>
               </w:rPr>
             </w:r>
           </w:p>
@@ -5492,7 +5457,6 @@
                 <w:color w:val="auto"/>
                 <w:spacing w:val="0"/>
                 <w:sz w:val="22"/>
-                <w:shd w:fill="auto" w:val="clear"/>
               </w:rPr>
             </w:r>
           </w:p>
@@ -5514,7 +5478,6 @@
                 <w:color w:val="auto"/>
                 <w:spacing w:val="0"/>
                 <w:sz w:val="22"/>
-                <w:shd w:fill="auto" w:val="clear"/>
               </w:rPr>
             </w:r>
           </w:p>
@@ -5552,7 +5515,6 @@
                 <w:color w:val="auto"/>
                 <w:spacing w:val="0"/>
                 <w:sz w:val="22"/>
-                <w:shd w:fill="auto" w:val="clear"/>
               </w:rPr>
             </w:r>
           </w:p>
@@ -5633,7 +5595,6 @@
                 <w:color w:val="auto"/>
                 <w:spacing w:val="0"/>
                 <w:sz w:val="22"/>
-                <w:shd w:fill="auto" w:val="clear"/>
               </w:rPr>
             </w:r>
           </w:p>
@@ -5655,7 +5616,6 @@
                 <w:color w:val="auto"/>
                 <w:spacing w:val="0"/>
                 <w:sz w:val="22"/>
-                <w:shd w:fill="auto" w:val="clear"/>
               </w:rPr>
             </w:r>
           </w:p>
@@ -5693,7 +5653,6 @@
                 <w:color w:val="auto"/>
                 <w:spacing w:val="0"/>
                 <w:sz w:val="22"/>
-                <w:shd w:fill="auto" w:val="clear"/>
               </w:rPr>
             </w:r>
           </w:p>
@@ -5774,7 +5733,6 @@
                 <w:color w:val="auto"/>
                 <w:spacing w:val="0"/>
                 <w:sz w:val="22"/>
-                <w:shd w:fill="auto" w:val="clear"/>
               </w:rPr>
             </w:r>
           </w:p>
@@ -5796,7 +5754,6 @@
                 <w:color w:val="auto"/>
                 <w:spacing w:val="0"/>
                 <w:sz w:val="22"/>
-                <w:shd w:fill="auto" w:val="clear"/>
               </w:rPr>
             </w:r>
           </w:p>
@@ -5834,7 +5791,6 @@
                 <w:color w:val="auto"/>
                 <w:spacing w:val="0"/>
                 <w:sz w:val="22"/>
-                <w:shd w:fill="auto" w:val="clear"/>
               </w:rPr>
             </w:r>
           </w:p>
@@ -5901,11 +5857,11 @@
         </w:tblCellMar>
       </w:tblPr>
       <w:tblGrid>
-        <w:gridCol w:w="1494"/>
+        <w:gridCol w:w="1493"/>
         <w:gridCol w:w="3095"/>
         <w:gridCol w:w="1148"/>
         <w:gridCol w:w="1552"/>
-        <w:gridCol w:w="1441"/>
+        <w:gridCol w:w="1442"/>
       </w:tblGrid>
       <w:tr>
         <w:trPr>
@@ -5913,7 +5869,7 @@
         </w:trPr>
         <w:tc>
           <w:tcPr>
-            <w:tcW w:w="1494" w:type="dxa"/>
+            <w:tcW w:w="1493" w:type="dxa"/>
             <w:tcBorders>
               <w:top w:val="single" w:sz="4" w:space="0" w:color="E5B8B7"/>
               <w:left w:val="single" w:sz="4" w:space="0" w:color="E5B8B7"/>
@@ -6065,7 +6021,7 @@
         </w:tc>
         <w:tc>
           <w:tcPr>
-            <w:tcW w:w="1441" w:type="dxa"/>
+            <w:tcW w:w="1442" w:type="dxa"/>
             <w:tcBorders>
               <w:top w:val="single" w:sz="4" w:space="0" w:color="E5B8B7"/>
               <w:left w:val="single" w:sz="4" w:space="0" w:color="E5B8B7"/>
@@ -6108,7 +6064,7 @@
         </w:trPr>
         <w:tc>
           <w:tcPr>
-            <w:tcW w:w="1494" w:type="dxa"/>
+            <w:tcW w:w="1493" w:type="dxa"/>
             <w:tcBorders>
               <w:top w:val="single" w:sz="4" w:space="0" w:color="E5B8B7"/>
               <w:left w:val="single" w:sz="4" w:space="0" w:color="E5B8B7"/>
@@ -6177,7 +6133,6 @@
                 <w:color w:val="auto"/>
                 <w:spacing w:val="0"/>
                 <w:sz w:val="22"/>
-                <w:shd w:fill="auto" w:val="clear"/>
               </w:rPr>
             </w:r>
           </w:p>
@@ -6253,14 +6208,13 @@
                 <w:color w:val="auto"/>
                 <w:spacing w:val="0"/>
                 <w:sz w:val="22"/>
-                <w:shd w:fill="auto" w:val="clear"/>
               </w:rPr>
             </w:r>
           </w:p>
         </w:tc>
         <w:tc>
           <w:tcPr>
-            <w:tcW w:w="1441" w:type="dxa"/>
+            <w:tcW w:w="1442" w:type="dxa"/>
             <w:tcBorders>
               <w:top w:val="single" w:sz="4" w:space="0" w:color="E5B8B7"/>
               <w:left w:val="single" w:sz="4" w:space="0" w:color="E5B8B7"/>
@@ -6291,7 +6245,6 @@
                 <w:color w:val="auto"/>
                 <w:spacing w:val="0"/>
                 <w:sz w:val="22"/>
-                <w:shd w:fill="auto" w:val="clear"/>
               </w:rPr>
             </w:r>
           </w:p>
@@ -6303,7 +6256,7 @@
         </w:trPr>
         <w:tc>
           <w:tcPr>
-            <w:tcW w:w="1494" w:type="dxa"/>
+            <w:tcW w:w="1493" w:type="dxa"/>
             <w:tcBorders>
               <w:top w:val="single" w:sz="4" w:space="0" w:color="E5B8B7"/>
               <w:left w:val="single" w:sz="4" w:space="0" w:color="E5B8B7"/>
@@ -6372,7 +6325,6 @@
                 <w:color w:val="auto"/>
                 <w:spacing w:val="0"/>
                 <w:sz w:val="22"/>
-                <w:shd w:fill="auto" w:val="clear"/>
               </w:rPr>
             </w:r>
           </w:p>
@@ -6448,14 +6400,13 @@
                 <w:color w:val="auto"/>
                 <w:spacing w:val="0"/>
                 <w:sz w:val="22"/>
-                <w:shd w:fill="auto" w:val="clear"/>
               </w:rPr>
             </w:r>
           </w:p>
         </w:tc>
         <w:tc>
           <w:tcPr>
-            <w:tcW w:w="1441" w:type="dxa"/>
+            <w:tcW w:w="1442" w:type="dxa"/>
             <w:tcBorders>
               <w:top w:val="single" w:sz="4" w:space="0" w:color="E5B8B7"/>
               <w:left w:val="single" w:sz="4" w:space="0" w:color="E5B8B7"/>
@@ -6486,7 +6437,6 @@
                 <w:color w:val="auto"/>
                 <w:spacing w:val="0"/>
                 <w:sz w:val="22"/>
-                <w:shd w:fill="auto" w:val="clear"/>
               </w:rPr>
             </w:r>
           </w:p>
@@ -6498,7 +6448,7 @@
         </w:trPr>
         <w:tc>
           <w:tcPr>
-            <w:tcW w:w="1494" w:type="dxa"/>
+            <w:tcW w:w="1493" w:type="dxa"/>
             <w:tcBorders>
               <w:top w:val="single" w:sz="4" w:space="0" w:color="E5B8B7"/>
               <w:left w:val="single" w:sz="4" w:space="0" w:color="E5B8B7"/>
@@ -6567,7 +6517,6 @@
                 <w:color w:val="auto"/>
                 <w:spacing w:val="0"/>
                 <w:sz w:val="22"/>
-                <w:shd w:fill="auto" w:val="clear"/>
               </w:rPr>
             </w:r>
           </w:p>
@@ -6643,14 +6592,13 @@
                 <w:color w:val="auto"/>
                 <w:spacing w:val="0"/>
                 <w:sz w:val="22"/>
-                <w:shd w:fill="auto" w:val="clear"/>
               </w:rPr>
             </w:r>
           </w:p>
         </w:tc>
         <w:tc>
           <w:tcPr>
-            <w:tcW w:w="1441" w:type="dxa"/>
+            <w:tcW w:w="1442" w:type="dxa"/>
             <w:tcBorders>
               <w:top w:val="single" w:sz="4" w:space="0" w:color="E5B8B7"/>
               <w:left w:val="single" w:sz="4" w:space="0" w:color="E5B8B7"/>
@@ -6681,7 +6629,6 @@
                 <w:color w:val="auto"/>
                 <w:spacing w:val="0"/>
                 <w:sz w:val="22"/>
-                <w:shd w:fill="auto" w:val="clear"/>
               </w:rPr>
             </w:r>
           </w:p>
@@ -6693,7 +6640,7 @@
         </w:trPr>
         <w:tc>
           <w:tcPr>
-            <w:tcW w:w="1494" w:type="dxa"/>
+            <w:tcW w:w="1493" w:type="dxa"/>
             <w:tcBorders>
               <w:top w:val="single" w:sz="4" w:space="0" w:color="E5B8B7"/>
               <w:left w:val="single" w:sz="4" w:space="0" w:color="E5B8B7"/>
@@ -6724,7 +6671,6 @@
                 <w:color w:val="auto"/>
                 <w:spacing w:val="0"/>
                 <w:sz w:val="22"/>
-                <w:shd w:fill="auto" w:val="clear"/>
               </w:rPr>
             </w:r>
           </w:p>
@@ -6762,7 +6708,6 @@
                 <w:color w:val="auto"/>
                 <w:spacing w:val="0"/>
                 <w:sz w:val="22"/>
-                <w:shd w:fill="auto" w:val="clear"/>
               </w:rPr>
             </w:r>
           </w:p>
@@ -6800,7 +6745,6 @@
                 <w:color w:val="auto"/>
                 <w:spacing w:val="0"/>
                 <w:sz w:val="22"/>
-                <w:shd w:fill="auto" w:val="clear"/>
               </w:rPr>
             </w:r>
           </w:p>
@@ -6838,14 +6782,13 @@
                 <w:color w:val="auto"/>
                 <w:spacing w:val="0"/>
                 <w:sz w:val="22"/>
-                <w:shd w:fill="auto" w:val="clear"/>
               </w:rPr>
             </w:r>
           </w:p>
         </w:tc>
         <w:tc>
           <w:tcPr>
-            <w:tcW w:w="1441" w:type="dxa"/>
+            <w:tcW w:w="1442" w:type="dxa"/>
             <w:tcBorders>
               <w:top w:val="single" w:sz="4" w:space="0" w:color="E5B8B7"/>
               <w:left w:val="single" w:sz="4" w:space="0" w:color="E5B8B7"/>
@@ -6876,7 +6819,6 @@
                 <w:color w:val="auto"/>
                 <w:spacing w:val="0"/>
                 <w:sz w:val="22"/>
-                <w:shd w:fill="auto" w:val="clear"/>
               </w:rPr>
             </w:r>
           </w:p>
@@ -6888,7 +6830,7 @@
         </w:trPr>
         <w:tc>
           <w:tcPr>
-            <w:tcW w:w="1494" w:type="dxa"/>
+            <w:tcW w:w="1493" w:type="dxa"/>
             <w:tcBorders>
               <w:top w:val="single" w:sz="4" w:space="0" w:color="E5B8B7"/>
               <w:left w:val="single" w:sz="4" w:space="0" w:color="E5B8B7"/>
@@ -6919,7 +6861,6 @@
                 <w:color w:val="auto"/>
                 <w:spacing w:val="0"/>
                 <w:sz w:val="22"/>
-                <w:shd w:fill="auto" w:val="clear"/>
               </w:rPr>
             </w:r>
           </w:p>
@@ -6957,7 +6898,6 @@
                 <w:color w:val="auto"/>
                 <w:spacing w:val="0"/>
                 <w:sz w:val="22"/>
-                <w:shd w:fill="auto" w:val="clear"/>
               </w:rPr>
             </w:r>
           </w:p>
@@ -6995,7 +6935,6 @@
                 <w:color w:val="auto"/>
                 <w:spacing w:val="0"/>
                 <w:sz w:val="22"/>
-                <w:shd w:fill="auto" w:val="clear"/>
               </w:rPr>
             </w:r>
           </w:p>
@@ -7033,14 +6972,13 @@
                 <w:color w:val="auto"/>
                 <w:spacing w:val="0"/>
                 <w:sz w:val="22"/>
-                <w:shd w:fill="auto" w:val="clear"/>
               </w:rPr>
             </w:r>
           </w:p>
         </w:tc>
         <w:tc>
           <w:tcPr>
-            <w:tcW w:w="1441" w:type="dxa"/>
+            <w:tcW w:w="1442" w:type="dxa"/>
             <w:tcBorders>
               <w:top w:val="single" w:sz="4" w:space="0" w:color="E5B8B7"/>
               <w:left w:val="single" w:sz="4" w:space="0" w:color="E5B8B7"/>
@@ -7071,7 +7009,6 @@
                 <w:color w:val="auto"/>
                 <w:spacing w:val="0"/>
                 <w:sz w:val="22"/>
-                <w:shd w:fill="auto" w:val="clear"/>
               </w:rPr>
             </w:r>
           </w:p>
@@ -7083,7 +7020,7 @@
         </w:trPr>
         <w:tc>
           <w:tcPr>
-            <w:tcW w:w="1494" w:type="dxa"/>
+            <w:tcW w:w="1493" w:type="dxa"/>
             <w:tcBorders>
               <w:top w:val="single" w:sz="4" w:space="0" w:color="E5B8B7"/>
               <w:left w:val="single" w:sz="4" w:space="0" w:color="E5B8B7"/>
@@ -7114,7 +7051,6 @@
                 <w:color w:val="auto"/>
                 <w:spacing w:val="0"/>
                 <w:sz w:val="22"/>
-                <w:shd w:fill="auto" w:val="clear"/>
               </w:rPr>
             </w:r>
           </w:p>
@@ -7152,7 +7088,6 @@
                 <w:color w:val="auto"/>
                 <w:spacing w:val="0"/>
                 <w:sz w:val="22"/>
-                <w:shd w:fill="auto" w:val="clear"/>
               </w:rPr>
             </w:r>
           </w:p>
@@ -7190,7 +7125,6 @@
                 <w:color w:val="auto"/>
                 <w:spacing w:val="0"/>
                 <w:sz w:val="22"/>
-                <w:shd w:fill="auto" w:val="clear"/>
               </w:rPr>
             </w:r>
           </w:p>
@@ -7228,14 +7162,13 @@
                 <w:color w:val="auto"/>
                 <w:spacing w:val="0"/>
                 <w:sz w:val="22"/>
-                <w:shd w:fill="auto" w:val="clear"/>
               </w:rPr>
             </w:r>
           </w:p>
         </w:tc>
         <w:tc>
           <w:tcPr>
-            <w:tcW w:w="1441" w:type="dxa"/>
+            <w:tcW w:w="1442" w:type="dxa"/>
             <w:tcBorders>
               <w:top w:val="single" w:sz="4" w:space="0" w:color="E5B8B7"/>
               <w:left w:val="single" w:sz="4" w:space="0" w:color="E5B8B7"/>
@@ -7266,7 +7199,6 @@
                 <w:color w:val="auto"/>
                 <w:spacing w:val="0"/>
                 <w:sz w:val="22"/>
-                <w:shd w:fill="auto" w:val="clear"/>
               </w:rPr>
             </w:r>
           </w:p>
@@ -7278,7 +7210,7 @@
         </w:trPr>
         <w:tc>
           <w:tcPr>
-            <w:tcW w:w="1494" w:type="dxa"/>
+            <w:tcW w:w="1493" w:type="dxa"/>
             <w:tcBorders>
               <w:top w:val="single" w:sz="4" w:space="0" w:color="E5B8B7"/>
               <w:left w:val="single" w:sz="4" w:space="0" w:color="E5B8B7"/>
@@ -7309,7 +7241,6 @@
                 <w:color w:val="auto"/>
                 <w:spacing w:val="0"/>
                 <w:sz w:val="22"/>
-                <w:shd w:fill="auto" w:val="clear"/>
               </w:rPr>
             </w:r>
           </w:p>
@@ -7347,7 +7278,6 @@
                 <w:color w:val="auto"/>
                 <w:spacing w:val="0"/>
                 <w:sz w:val="22"/>
-                <w:shd w:fill="auto" w:val="clear"/>
               </w:rPr>
             </w:r>
           </w:p>
@@ -7385,7 +7315,6 @@
                 <w:color w:val="auto"/>
                 <w:spacing w:val="0"/>
                 <w:sz w:val="22"/>
-                <w:shd w:fill="auto" w:val="clear"/>
               </w:rPr>
             </w:r>
           </w:p>
@@ -7423,14 +7352,13 @@
                 <w:color w:val="auto"/>
                 <w:spacing w:val="0"/>
                 <w:sz w:val="22"/>
-                <w:shd w:fill="auto" w:val="clear"/>
               </w:rPr>
             </w:r>
           </w:p>
         </w:tc>
         <w:tc>
           <w:tcPr>
-            <w:tcW w:w="1441" w:type="dxa"/>
+            <w:tcW w:w="1442" w:type="dxa"/>
             <w:tcBorders>
               <w:top w:val="single" w:sz="4" w:space="0" w:color="E5B8B7"/>
               <w:left w:val="single" w:sz="4" w:space="0" w:color="E5B8B7"/>
@@ -7461,7 +7389,6 @@
                 <w:color w:val="auto"/>
                 <w:spacing w:val="0"/>
                 <w:sz w:val="22"/>
-                <w:shd w:fill="auto" w:val="clear"/>
               </w:rPr>
             </w:r>
           </w:p>
@@ -7473,7 +7400,7 @@
         </w:trPr>
         <w:tc>
           <w:tcPr>
-            <w:tcW w:w="1494" w:type="dxa"/>
+            <w:tcW w:w="1493" w:type="dxa"/>
             <w:tcBorders>
               <w:top w:val="single" w:sz="4" w:space="0" w:color="E5B8B7"/>
               <w:left w:val="single" w:sz="4" w:space="0" w:color="E5B8B7"/>
@@ -7504,7 +7431,6 @@
                 <w:color w:val="auto"/>
                 <w:spacing w:val="0"/>
                 <w:sz w:val="22"/>
-                <w:shd w:fill="auto" w:val="clear"/>
               </w:rPr>
             </w:r>
           </w:p>
@@ -7542,7 +7468,6 @@
                 <w:color w:val="auto"/>
                 <w:spacing w:val="0"/>
                 <w:sz w:val="22"/>
-                <w:shd w:fill="auto" w:val="clear"/>
               </w:rPr>
             </w:r>
           </w:p>
@@ -7580,7 +7505,6 @@
                 <w:color w:val="auto"/>
                 <w:spacing w:val="0"/>
                 <w:sz w:val="22"/>
-                <w:shd w:fill="auto" w:val="clear"/>
               </w:rPr>
             </w:r>
           </w:p>
@@ -7618,14 +7542,13 @@
                 <w:color w:val="auto"/>
                 <w:spacing w:val="0"/>
                 <w:sz w:val="22"/>
-                <w:shd w:fill="auto" w:val="clear"/>
               </w:rPr>
             </w:r>
           </w:p>
         </w:tc>
         <w:tc>
           <w:tcPr>
-            <w:tcW w:w="1441" w:type="dxa"/>
+            <w:tcW w:w="1442" w:type="dxa"/>
             <w:tcBorders>
               <w:top w:val="single" w:sz="4" w:space="0" w:color="E5B8B7"/>
               <w:left w:val="single" w:sz="4" w:space="0" w:color="E5B8B7"/>
@@ -7656,7 +7579,6 @@
                 <w:color w:val="auto"/>
                 <w:spacing w:val="0"/>
                 <w:sz w:val="22"/>
-                <w:shd w:fill="auto" w:val="clear"/>
               </w:rPr>
             </w:r>
           </w:p>
@@ -7668,7 +7590,7 @@
         </w:trPr>
         <w:tc>
           <w:tcPr>
-            <w:tcW w:w="1494" w:type="dxa"/>
+            <w:tcW w:w="1493" w:type="dxa"/>
             <w:tcBorders>
               <w:top w:val="single" w:sz="4" w:space="0" w:color="E5B8B7"/>
               <w:left w:val="single" w:sz="4" w:space="0" w:color="E5B8B7"/>
@@ -7699,7 +7621,6 @@
                 <w:color w:val="auto"/>
                 <w:spacing w:val="0"/>
                 <w:sz w:val="22"/>
-                <w:shd w:fill="auto" w:val="clear"/>
               </w:rPr>
             </w:r>
           </w:p>
@@ -7737,7 +7658,6 @@
                 <w:color w:val="auto"/>
                 <w:spacing w:val="0"/>
                 <w:sz w:val="22"/>
-                <w:shd w:fill="auto" w:val="clear"/>
               </w:rPr>
             </w:r>
           </w:p>
@@ -7775,7 +7695,6 @@
                 <w:color w:val="auto"/>
                 <w:spacing w:val="0"/>
                 <w:sz w:val="22"/>
-                <w:shd w:fill="auto" w:val="clear"/>
               </w:rPr>
             </w:r>
           </w:p>
@@ -7813,14 +7732,13 @@
                 <w:color w:val="auto"/>
                 <w:spacing w:val="0"/>
                 <w:sz w:val="22"/>
-                <w:shd w:fill="auto" w:val="clear"/>
               </w:rPr>
             </w:r>
           </w:p>
         </w:tc>
         <w:tc>
           <w:tcPr>
-            <w:tcW w:w="1441" w:type="dxa"/>
+            <w:tcW w:w="1442" w:type="dxa"/>
             <w:tcBorders>
               <w:top w:val="single" w:sz="4" w:space="0" w:color="E5B8B7"/>
               <w:left w:val="single" w:sz="4" w:space="0" w:color="E5B8B7"/>
@@ -7851,7 +7769,6 @@
                 <w:color w:val="auto"/>
                 <w:spacing w:val="0"/>
                 <w:sz w:val="22"/>
-                <w:shd w:fill="auto" w:val="clear"/>
               </w:rPr>
             </w:r>
           </w:p>
@@ -7863,7 +7780,7 @@
         </w:trPr>
         <w:tc>
           <w:tcPr>
-            <w:tcW w:w="1494" w:type="dxa"/>
+            <w:tcW w:w="1493" w:type="dxa"/>
             <w:tcBorders>
               <w:top w:val="single" w:sz="4" w:space="0" w:color="E5B8B7"/>
               <w:left w:val="single" w:sz="4" w:space="0" w:color="E5B8B7"/>
@@ -7894,7 +7811,6 @@
                 <w:color w:val="auto"/>
                 <w:spacing w:val="0"/>
                 <w:sz w:val="22"/>
-                <w:shd w:fill="auto" w:val="clear"/>
               </w:rPr>
             </w:r>
           </w:p>
@@ -7932,7 +7848,6 @@
                 <w:color w:val="auto"/>
                 <w:spacing w:val="0"/>
                 <w:sz w:val="22"/>
-                <w:shd w:fill="auto" w:val="clear"/>
               </w:rPr>
             </w:r>
           </w:p>
@@ -7970,7 +7885,6 @@
                 <w:color w:val="auto"/>
                 <w:spacing w:val="0"/>
                 <w:sz w:val="22"/>
-                <w:shd w:fill="auto" w:val="clear"/>
               </w:rPr>
             </w:r>
           </w:p>
@@ -8008,14 +7922,13 @@
                 <w:color w:val="auto"/>
                 <w:spacing w:val="0"/>
                 <w:sz w:val="22"/>
-                <w:shd w:fill="auto" w:val="clear"/>
               </w:rPr>
             </w:r>
           </w:p>
         </w:tc>
         <w:tc>
           <w:tcPr>
-            <w:tcW w:w="1441" w:type="dxa"/>
+            <w:tcW w:w="1442" w:type="dxa"/>
             <w:tcBorders>
               <w:top w:val="single" w:sz="4" w:space="0" w:color="E5B8B7"/>
               <w:left w:val="single" w:sz="4" w:space="0" w:color="E5B8B7"/>
@@ -8046,7 +7959,6 @@
                 <w:color w:val="auto"/>
                 <w:spacing w:val="0"/>
                 <w:sz w:val="22"/>
-                <w:shd w:fill="auto" w:val="clear"/>
               </w:rPr>
             </w:r>
           </w:p>
@@ -8077,7 +7989,6 @@
           <w:color w:val="auto"/>
           <w:spacing w:val="0"/>
           <w:sz w:val="22"/>
-          <w:shd w:fill="auto" w:val="clear"/>
         </w:rPr>
       </w:r>
     </w:p>
@@ -8467,7 +8378,6 @@
             <w:spacing w:val="0"/>
             <w:sz w:val="22"/>
             <w:u w:val="single"/>
-            <w:shd w:fill="auto" w:val="clear"/>
           </w:rPr>
           <w:t>MS Plan HYPERLINK "https://tasks.office.com/husteduvn.onmicrosoft.com/en-US/Home/Planner/"n HYPERLINK "https://tasks.office.com/husteduvn.onmicrosoft.com/en-US/Home/Planner/"er</w:t>
         </w:r>
@@ -8512,7 +8422,6 @@
             <w:spacing w:val="0"/>
             <w:sz w:val="22"/>
             <w:u w:val="single"/>
-            <w:shd w:fill="auto" w:val="clear"/>
           </w:rPr>
           <w:t>Git HYPERLINK "https://github.com/nguyenvantin97/quantriduan"H HYPERLINK "https://github.com/nguyenvantin97/quantriduan"ub HYPERLINK "https://github.com/nguyenvantin97/quantriduan"/GitL HYPERLINK "https://github.com/nguyenvantin97/quantriduan"a HYPERLINK "https://github.com/nguyenvantin97/quantriduan"b</w:t>
         </w:r>
@@ -8620,7 +8529,6 @@
             <w:spacing w:val="0"/>
             <w:sz w:val="22"/>
             <w:u w:val="single"/>
-            <w:shd w:fill="auto" w:val="clear"/>
           </w:rPr>
           <w:t>tien.nguyenduc@hust.ed HYPERLINK "mailto:tien.nguyenduc@hust.edu.vn"u HYPERLINK "mailto:tien.nguyenduc@hust.edu.vn".vn</w:t>
         </w:r>
@@ -8752,7 +8660,6 @@
             <w:spacing w:val="0"/>
             <w:sz w:val="22"/>
             <w:u w:val="single"/>
-            <w:shd w:fill="auto" w:val="clear"/>
           </w:rPr>
           <w:t>tin.nv153805@sis.hu HYPERLINK "mailto:tin.nv153805@sis.hust.edu.vn"s HYPERLINK "mailto:tin.nv153805@sis.hust.edu.vn"t. HYPERLINK "mailto:tin.nv153805@sis.hust.edu.vn"e HYPERLINK "mailto:tin.nv153805@sis.hust.edu.vn"du.vn</w:t>
         </w:r>
@@ -8820,7 +8727,6 @@
             <w:spacing w:val="0"/>
             <w:sz w:val="22"/>
             <w:u w:val="single"/>
-            <w:shd w:fill="auto" w:val="clear"/>
           </w:rPr>
           <w:t>ngoc.nn154475@sis.hust.edu.vn</w:t>
         </w:r>
@@ -8994,7 +8900,6 @@
           <w:color w:val="auto"/>
           <w:spacing w:val="0"/>
           <w:sz w:val="22"/>
-          <w:shd w:fill="auto" w:val="clear"/>
         </w:rPr>
       </w:r>
     </w:p>
@@ -9018,7 +8923,6 @@
           <w:color w:val="auto"/>
           <w:spacing w:val="0"/>
           <w:sz w:val="22"/>
-          <w:shd w:fill="auto" w:val="clear"/>
         </w:rPr>
       </w:r>
     </w:p>
@@ -9042,7 +8946,6 @@
           <w:color w:val="auto"/>
           <w:spacing w:val="0"/>
           <w:sz w:val="22"/>
-          <w:shd w:fill="auto" w:val="clear"/>
         </w:rPr>
       </w:r>
     </w:p>
@@ -9097,15 +9000,19 @@
         <w:spacing w:lineRule="exact" w:line="276" w:before="240" w:after="120"/>
         <w:ind w:left="576" w:right="0" w:hanging="576"/>
         <w:jc w:val="left"/>
-        <w:rPr>
-          <w:rFonts w:ascii="Tahoma" w:hAnsi="Tahoma" w:eastAsia="Tahoma" w:cs="Tahoma"/>
-          <w:b/>
+        <w:rPr/>
+      </w:pPr>
+      <w:r>
+        <w:rPr>
+          <w:rFonts w:eastAsia="Tahoma" w:cs="Tahoma" w:ascii="Tahoma" w:hAnsi="Tahoma"/>
           <w:b/>
           <w:color w:val="951B13"/>
           <w:spacing w:val="0"/>
           <w:sz w:val="26"/>
-        </w:rPr>
-      </w:pPr>
+          <w:shd w:fill="auto" w:val="clear"/>
+        </w:rPr>
+        <w:t>Yêu cầu khách hàng</w:t>
+      </w:r>
       <w:r>
         <w:rPr>
           <w:rFonts w:eastAsia="Tahoma" w:cs="Tahoma" w:ascii="Tahoma" w:hAnsi="Tahoma"/>
@@ -9113,9 +9020,18 @@
           <w:color w:val="951B13"/>
           <w:spacing w:val="0"/>
           <w:sz w:val="26"/>
-          <w:shd w:fill="auto" w:val="clear"/>
-        </w:rPr>
-        <w:t>Yêu cầu khách hàng</w:t>
+        </w:rPr>
+        <w:t xml:space="preserve"> </w:t>
+      </w:r>
+      <w:r>
+        <w:rPr>
+          <w:rFonts w:eastAsia="Tahoma" w:cs="Tahoma" w:ascii="Tahoma" w:hAnsi="Tahoma"/>
+          <w:b/>
+          <w:color w:val="951B13"/>
+          <w:spacing w:val="0"/>
+          <w:sz w:val="26"/>
+        </w:rPr>
+        <w:t>(ThaiNQ)</w:t>
       </w:r>
     </w:p>
     <w:p>
@@ -9630,7 +9546,6 @@
           <w:color w:val="auto"/>
           <w:spacing w:val="0"/>
           <w:sz w:val="22"/>
-          <w:shd w:fill="auto" w:val="clear"/>
         </w:rPr>
       </w:r>
     </w:p>
@@ -10108,18 +10023,7 @@
           <w:sz w:val="36"/>
           <w:shd w:fill="auto" w:val="clear"/>
         </w:rPr>
-        <w:t xml:space="preserve">Giám sát dự án </w:t>
-      </w:r>
-      <w:r>
-        <w:rPr>
-          <w:rFonts w:eastAsia="Tahoma" w:cs="Tahoma" w:ascii="Tahoma" w:hAnsi="Tahoma"/>
-          <w:b/>
-          <w:color w:val="951B13"/>
-          <w:spacing w:val="0"/>
-          <w:sz w:val="36"/>
-          <w:shd w:fill="auto" w:val="clear"/>
-        </w:rPr>
-        <w:t>9 (ThaiNQ)</w:t>
+        <w:t>Giám sát dự án 9 (ThaiNQ)</w:t>
       </w:r>
     </w:p>
     <w:p>
@@ -10607,7 +10511,6 @@
           <w:color w:val="auto"/>
           <w:spacing w:val="0"/>
           <w:sz w:val="22"/>
-          <w:shd w:fill="auto" w:val="clear"/>
         </w:rPr>
       </w:r>
     </w:p>
@@ -11053,7 +10956,6 @@
           <w:color w:val="auto"/>
           <w:spacing w:val="0"/>
           <w:sz w:val="22"/>
-          <w:shd w:fill="auto" w:val="clear"/>
         </w:rPr>
       </w:r>
     </w:p>
@@ -11077,7 +10979,6 @@
           <w:color w:val="auto"/>
           <w:spacing w:val="0"/>
           <w:sz w:val="22"/>
-          <w:shd w:fill="auto" w:val="clear"/>
         </w:rPr>
       </w:r>
     </w:p>
@@ -11101,7 +11002,6 @@
           <w:color w:val="auto"/>
           <w:spacing w:val="0"/>
           <w:sz w:val="22"/>
-          <w:shd w:fill="auto" w:val="clear"/>
         </w:rPr>
       </w:r>
     </w:p>
@@ -11125,7 +11025,6 @@
           <w:color w:val="auto"/>
           <w:spacing w:val="0"/>
           <w:sz w:val="22"/>
-          <w:shd w:fill="auto" w:val="clear"/>
         </w:rPr>
       </w:r>
     </w:p>
@@ -11149,7 +11048,6 @@
           <w:color w:val="auto"/>
           <w:spacing w:val="0"/>
           <w:sz w:val="22"/>
-          <w:shd w:fill="auto" w:val="clear"/>
         </w:rPr>
       </w:r>
     </w:p>
@@ -11173,7 +11071,6 @@
           <w:color w:val="auto"/>
           <w:spacing w:val="0"/>
           <w:sz w:val="22"/>
-          <w:shd w:fill="auto" w:val="clear"/>
         </w:rPr>
       </w:r>
     </w:p>
@@ -11197,7 +11094,6 @@
           <w:color w:val="auto"/>
           <w:spacing w:val="0"/>
           <w:sz w:val="22"/>
-          <w:shd w:fill="auto" w:val="clear"/>
         </w:rPr>
       </w:r>
     </w:p>
@@ -11221,7 +11117,6 @@
           <w:color w:val="auto"/>
           <w:spacing w:val="0"/>
           <w:sz w:val="22"/>
-          <w:shd w:fill="auto" w:val="clear"/>
         </w:rPr>
       </w:r>
     </w:p>
@@ -11245,7 +11140,6 @@
           <w:color w:val="auto"/>
           <w:spacing w:val="0"/>
           <w:sz w:val="22"/>
-          <w:shd w:fill="auto" w:val="clear"/>
         </w:rPr>
       </w:r>
     </w:p>
@@ -11269,7 +11163,6 @@
           <w:color w:val="auto"/>
           <w:spacing w:val="0"/>
           <w:sz w:val="22"/>
-          <w:shd w:fill="auto" w:val="clear"/>
         </w:rPr>
       </w:r>
     </w:p>
@@ -11293,7 +11186,6 @@
           <w:color w:val="auto"/>
           <w:spacing w:val="0"/>
           <w:sz w:val="22"/>
-          <w:shd w:fill="auto" w:val="clear"/>
         </w:rPr>
       </w:r>
     </w:p>
@@ -11317,7 +11209,6 @@
           <w:color w:val="auto"/>
           <w:spacing w:val="0"/>
           <w:sz w:val="22"/>
-          <w:shd w:fill="auto" w:val="clear"/>
         </w:rPr>
       </w:r>
     </w:p>
@@ -11360,6 +11251,8 @@
       </w:pPr>
       <w:rPr>
         <w:rFonts w:ascii="Symbol" w:hAnsi="Symbol" w:cs="Symbol" w:hint="default"/>
+        <w:sz w:val="22"/>
+        <w:rFonts w:cs="Symbol"/>
       </w:rPr>
     </w:lvl>
     <w:lvl w:ilvl="1">
@@ -11470,6 +11363,8 @@
       </w:pPr>
       <w:rPr>
         <w:rFonts w:ascii="Symbol" w:hAnsi="Symbol" w:cs="Symbol" w:hint="default"/>
+        <w:sz w:val="22"/>
+        <w:rFonts w:cs="Symbol"/>
       </w:rPr>
     </w:lvl>
     <w:lvl w:ilvl="1">
@@ -11580,6 +11475,8 @@
       </w:pPr>
       <w:rPr>
         <w:rFonts w:ascii="Symbol" w:hAnsi="Symbol" w:cs="Symbol" w:hint="default"/>
+        <w:sz w:val="22"/>
+        <w:rFonts w:cs="Symbol"/>
       </w:rPr>
     </w:lvl>
     <w:lvl w:ilvl="1">
@@ -11690,6 +11587,8 @@
       </w:pPr>
       <w:rPr>
         <w:rFonts w:ascii="Symbol" w:hAnsi="Symbol" w:cs="Symbol" w:hint="default"/>
+        <w:sz w:val="22"/>
+        <w:rFonts w:cs="Symbol"/>
       </w:rPr>
     </w:lvl>
     <w:lvl w:ilvl="1">
@@ -11800,6 +11699,8 @@
       </w:pPr>
       <w:rPr>
         <w:rFonts w:ascii="Symbol" w:hAnsi="Symbol" w:cs="Symbol" w:hint="default"/>
+        <w:sz w:val="22"/>
+        <w:rFonts w:cs="Symbol"/>
       </w:rPr>
     </w:lvl>
     <w:lvl w:ilvl="1">
@@ -11910,6 +11811,8 @@
       </w:pPr>
       <w:rPr>
         <w:rFonts w:ascii="Symbol" w:hAnsi="Symbol" w:cs="Symbol" w:hint="default"/>
+        <w:sz w:val="22"/>
+        <w:rFonts w:cs="Symbol"/>
       </w:rPr>
     </w:lvl>
     <w:lvl w:ilvl="1">
@@ -12020,6 +11923,9 @@
       </w:pPr>
       <w:rPr>
         <w:rFonts w:ascii="Symbol" w:hAnsi="Symbol" w:cs="Symbol" w:hint="default"/>
+        <w:sz w:val="26"/>
+        <w:b/>
+        <w:rFonts w:cs="Symbol"/>
       </w:rPr>
     </w:lvl>
     <w:lvl w:ilvl="1">
@@ -12130,6 +12036,9 @@
       </w:pPr>
       <w:rPr>
         <w:rFonts w:ascii="Symbol" w:hAnsi="Symbol" w:cs="Symbol" w:hint="default"/>
+        <w:sz w:val="26"/>
+        <w:b/>
+        <w:rFonts w:cs="Symbol"/>
       </w:rPr>
     </w:lvl>
     <w:lvl w:ilvl="1">
@@ -12240,6 +12149,9 @@
       </w:pPr>
       <w:rPr>
         <w:rFonts w:ascii="Symbol" w:hAnsi="Symbol" w:cs="Symbol" w:hint="default"/>
+        <w:sz w:val="26"/>
+        <w:b/>
+        <w:rFonts w:cs="Symbol"/>
       </w:rPr>
     </w:lvl>
     <w:lvl w:ilvl="1">
@@ -12350,6 +12262,8 @@
       </w:pPr>
       <w:rPr>
         <w:rFonts w:ascii="Symbol" w:hAnsi="Symbol" w:cs="Symbol" w:hint="default"/>
+        <w:sz w:val="22"/>
+        <w:rFonts w:cs="Symbol"/>
       </w:rPr>
     </w:lvl>
     <w:lvl w:ilvl="1">
@@ -12460,6 +12374,9 @@
       </w:pPr>
       <w:rPr>
         <w:rFonts w:ascii="Symbol" w:hAnsi="Symbol" w:cs="Symbol" w:hint="default"/>
+        <w:sz w:val="26"/>
+        <w:b/>
+        <w:rFonts w:cs="Symbol"/>
       </w:rPr>
     </w:lvl>
     <w:lvl w:ilvl="1">
@@ -12570,6 +12487,9 @@
       </w:pPr>
       <w:rPr>
         <w:rFonts w:ascii="Symbol" w:hAnsi="Symbol" w:cs="Symbol" w:hint="default"/>
+        <w:sz w:val="36"/>
+        <w:b/>
+        <w:rFonts w:cs="Symbol"/>
       </w:rPr>
     </w:lvl>
     <w:lvl w:ilvl="1">
@@ -12680,6 +12600,9 @@
       </w:pPr>
       <w:rPr>
         <w:rFonts w:ascii="Symbol" w:hAnsi="Symbol" w:cs="Symbol" w:hint="default"/>
+        <w:sz w:val="26"/>
+        <w:b/>
+        <w:rFonts w:cs="Symbol"/>
       </w:rPr>
     </w:lvl>
     <w:lvl w:ilvl="1">
@@ -12790,6 +12713,9 @@
       </w:pPr>
       <w:rPr>
         <w:rFonts w:ascii="Symbol" w:hAnsi="Symbol" w:cs="Symbol" w:hint="default"/>
+        <w:sz w:val="26"/>
+        <w:b/>
+        <w:rFonts w:cs="Symbol"/>
       </w:rPr>
     </w:lvl>
     <w:lvl w:ilvl="1">
@@ -12900,6 +12826,9 @@
       </w:pPr>
       <w:rPr>
         <w:rFonts w:ascii="Symbol" w:hAnsi="Symbol" w:cs="Symbol" w:hint="default"/>
+        <w:sz w:val="26"/>
+        <w:b/>
+        <w:rFonts w:cs="Symbol"/>
       </w:rPr>
     </w:lvl>
     <w:lvl w:ilvl="1">
@@ -13010,6 +12939,9 @@
       </w:pPr>
       <w:rPr>
         <w:rFonts w:ascii="Symbol" w:hAnsi="Symbol" w:cs="Symbol" w:hint="default"/>
+        <w:sz w:val="26"/>
+        <w:b/>
+        <w:rFonts w:cs="Symbol"/>
       </w:rPr>
     </w:lvl>
     <w:lvl w:ilvl="1">
@@ -13120,6 +13052,9 @@
       </w:pPr>
       <w:rPr>
         <w:rFonts w:ascii="Symbol" w:hAnsi="Symbol" w:cs="Symbol" w:hint="default"/>
+        <w:sz w:val="36"/>
+        <w:b/>
+        <w:rFonts w:cs="Symbol"/>
       </w:rPr>
     </w:lvl>
     <w:lvl w:ilvl="1">
@@ -13230,6 +13165,9 @@
       </w:pPr>
       <w:rPr>
         <w:rFonts w:ascii="Symbol" w:hAnsi="Symbol" w:cs="Symbol" w:hint="default"/>
+        <w:sz w:val="36"/>
+        <w:b/>
+        <w:rFonts w:cs="Symbol"/>
       </w:rPr>
     </w:lvl>
     <w:lvl w:ilvl="1">
@@ -13340,6 +13278,9 @@
       </w:pPr>
       <w:rPr>
         <w:rFonts w:ascii="Symbol" w:hAnsi="Symbol" w:cs="Symbol" w:hint="default"/>
+        <w:sz w:val="22"/>
+        <w:b/>
+        <w:rFonts w:cs="Symbol"/>
       </w:rPr>
     </w:lvl>
     <w:lvl w:ilvl="1">
@@ -13450,6 +13391,8 @@
       </w:pPr>
       <w:rPr>
         <w:rFonts w:ascii="Symbol" w:hAnsi="Symbol" w:cs="Symbol" w:hint="default"/>
+        <w:sz w:val="22"/>
+        <w:rFonts w:cs="Symbol"/>
       </w:rPr>
     </w:lvl>
     <w:lvl w:ilvl="1">
@@ -13560,6 +13503,8 @@
       </w:pPr>
       <w:rPr>
         <w:rFonts w:ascii="Symbol" w:hAnsi="Symbol" w:cs="Symbol" w:hint="default"/>
+        <w:sz w:val="22"/>
+        <w:rFonts w:cs="Symbol"/>
       </w:rPr>
     </w:lvl>
     <w:lvl w:ilvl="1">
@@ -13670,6 +13615,9 @@
       </w:pPr>
       <w:rPr>
         <w:rFonts w:ascii="Symbol" w:hAnsi="Symbol" w:cs="Symbol" w:hint="default"/>
+        <w:sz w:val="36"/>
+        <w:b/>
+        <w:rFonts w:cs="Symbol"/>
       </w:rPr>
     </w:lvl>
     <w:lvl w:ilvl="1">
@@ -13780,6 +13728,9 @@
       </w:pPr>
       <w:rPr>
         <w:rFonts w:ascii="Symbol" w:hAnsi="Symbol" w:cs="Symbol" w:hint="default"/>
+        <w:sz w:val="26"/>
+        <w:b/>
+        <w:rFonts w:cs="Symbol"/>
       </w:rPr>
     </w:lvl>
     <w:lvl w:ilvl="1">
@@ -13890,6 +13841,9 @@
       </w:pPr>
       <w:rPr>
         <w:rFonts w:ascii="Symbol" w:hAnsi="Symbol" w:cs="Symbol" w:hint="default"/>
+        <w:sz w:val="26"/>
+        <w:b/>
+        <w:rFonts w:cs="Symbol"/>
       </w:rPr>
     </w:lvl>
     <w:lvl w:ilvl="1">
@@ -14000,6 +13954,9 @@
       </w:pPr>
       <w:rPr>
         <w:rFonts w:ascii="Symbol" w:hAnsi="Symbol" w:cs="Symbol" w:hint="default"/>
+        <w:sz w:val="36"/>
+        <w:b/>
+        <w:rFonts w:cs="Symbol"/>
       </w:rPr>
     </w:lvl>
     <w:lvl w:ilvl="1">
@@ -14279,7 +14236,6 @@
       <w:rPr>
         <w:rFonts w:ascii="Calibri" w:hAnsi="Calibri" w:eastAsia="Noto Sans CJK SC" w:cs="Lohit Devanagari"/>
         <w:kern w:val="2"/>
-        <w:sz w:val="22"/>
         <w:szCs w:val="24"/>
         <w:lang w:val="en-US" w:eastAsia="zh-CN" w:bidi="hi-IN"/>
       </w:rPr>
@@ -14293,6 +14249,8 @@
     <w:qFormat/>
     <w:pPr>
       <w:widowControl w:val="false"/>
+      <w:bidi w:val="0"/>
+      <w:jc w:val="left"/>
     </w:pPr>
     <w:rPr>
       <w:rFonts w:ascii="Calibri" w:hAnsi="Calibri" w:eastAsia="Noto Sans CJK SC" w:cs="Lohit Devanagari"/>
@@ -14324,6 +14282,245 @@
   </w:style>
   <w:style w:type="character" w:styleId="ListLabel2">
     <w:name w:val="ListLabel 2"/>
+    <w:qFormat/>
+    <w:rPr>
+      <w:rFonts w:ascii="Tahoma" w:hAnsi="Tahoma" w:eastAsia="Tahoma" w:cs="Tahoma"/>
+      <w:i/>
+      <w:color w:val="0000FF"/>
+      <w:spacing w:val="0"/>
+      <w:sz w:val="22"/>
+      <w:u w:val="single"/>
+    </w:rPr>
+  </w:style>
+  <w:style w:type="character" w:styleId="ListLabel3">
+    <w:name w:val="ListLabel 3"/>
+    <w:qFormat/>
+    <w:rPr>
+      <w:rFonts w:ascii="Tahoma" w:hAnsi="Tahoma" w:cs="Symbol"/>
+      <w:sz w:val="22"/>
+    </w:rPr>
+  </w:style>
+  <w:style w:type="character" w:styleId="ListLabel4">
+    <w:name w:val="ListLabel 4"/>
+    <w:qFormat/>
+    <w:rPr>
+      <w:rFonts w:ascii="Tahoma" w:hAnsi="Tahoma" w:cs="Symbol"/>
+      <w:sz w:val="22"/>
+    </w:rPr>
+  </w:style>
+  <w:style w:type="character" w:styleId="ListLabel5">
+    <w:name w:val="ListLabel 5"/>
+    <w:qFormat/>
+    <w:rPr>
+      <w:rFonts w:ascii="Tahoma" w:hAnsi="Tahoma" w:cs="Symbol"/>
+      <w:sz w:val="22"/>
+    </w:rPr>
+  </w:style>
+  <w:style w:type="character" w:styleId="ListLabel6">
+    <w:name w:val="ListLabel 6"/>
+    <w:qFormat/>
+    <w:rPr>
+      <w:rFonts w:ascii="Tahoma" w:hAnsi="Tahoma" w:cs="Symbol"/>
+      <w:sz w:val="22"/>
+    </w:rPr>
+  </w:style>
+  <w:style w:type="character" w:styleId="ListLabel7">
+    <w:name w:val="ListLabel 7"/>
+    <w:qFormat/>
+    <w:rPr>
+      <w:rFonts w:ascii="Tahoma" w:hAnsi="Tahoma" w:cs="Symbol"/>
+      <w:sz w:val="22"/>
+    </w:rPr>
+  </w:style>
+  <w:style w:type="character" w:styleId="ListLabel8">
+    <w:name w:val="ListLabel 8"/>
+    <w:qFormat/>
+    <w:rPr>
+      <w:rFonts w:ascii="Tahoma" w:hAnsi="Tahoma" w:cs="Symbol"/>
+      <w:sz w:val="22"/>
+    </w:rPr>
+  </w:style>
+  <w:style w:type="character" w:styleId="ListLabel9">
+    <w:name w:val="ListLabel 9"/>
+    <w:qFormat/>
+    <w:rPr>
+      <w:rFonts w:ascii="Tahoma" w:hAnsi="Tahoma" w:cs="Symbol"/>
+      <w:b/>
+      <w:sz w:val="26"/>
+    </w:rPr>
+  </w:style>
+  <w:style w:type="character" w:styleId="ListLabel10">
+    <w:name w:val="ListLabel 10"/>
+    <w:qFormat/>
+    <w:rPr>
+      <w:rFonts w:ascii="Tahoma" w:hAnsi="Tahoma" w:cs="Symbol"/>
+      <w:b/>
+      <w:sz w:val="26"/>
+    </w:rPr>
+  </w:style>
+  <w:style w:type="character" w:styleId="ListLabel11">
+    <w:name w:val="ListLabel 11"/>
+    <w:qFormat/>
+    <w:rPr>
+      <w:rFonts w:ascii="Tahoma" w:hAnsi="Tahoma" w:cs="Symbol"/>
+      <w:b/>
+      <w:sz w:val="26"/>
+    </w:rPr>
+  </w:style>
+  <w:style w:type="character" w:styleId="ListLabel12">
+    <w:name w:val="ListLabel 12"/>
+    <w:qFormat/>
+    <w:rPr>
+      <w:rFonts w:ascii="Tahoma" w:hAnsi="Tahoma" w:cs="Symbol"/>
+      <w:sz w:val="22"/>
+    </w:rPr>
+  </w:style>
+  <w:style w:type="character" w:styleId="ListLabel13">
+    <w:name w:val="ListLabel 13"/>
+    <w:qFormat/>
+    <w:rPr>
+      <w:rFonts w:ascii="Tahoma" w:hAnsi="Tahoma" w:cs="Symbol"/>
+      <w:b/>
+      <w:sz w:val="26"/>
+    </w:rPr>
+  </w:style>
+  <w:style w:type="character" w:styleId="ListLabel14">
+    <w:name w:val="ListLabel 14"/>
+    <w:qFormat/>
+    <w:rPr>
+      <w:rFonts w:ascii="Tahoma" w:hAnsi="Tahoma" w:cs="Symbol"/>
+      <w:b/>
+      <w:sz w:val="36"/>
+    </w:rPr>
+  </w:style>
+  <w:style w:type="character" w:styleId="ListLabel15">
+    <w:name w:val="ListLabel 15"/>
+    <w:qFormat/>
+    <w:rPr>
+      <w:rFonts w:ascii="Tahoma" w:hAnsi="Tahoma" w:cs="Symbol"/>
+      <w:b/>
+      <w:sz w:val="26"/>
+    </w:rPr>
+  </w:style>
+  <w:style w:type="character" w:styleId="ListLabel16">
+    <w:name w:val="ListLabel 16"/>
+    <w:qFormat/>
+    <w:rPr>
+      <w:rFonts w:ascii="Tahoma" w:hAnsi="Tahoma" w:cs="Symbol"/>
+      <w:b/>
+      <w:sz w:val="26"/>
+    </w:rPr>
+  </w:style>
+  <w:style w:type="character" w:styleId="ListLabel17">
+    <w:name w:val="ListLabel 17"/>
+    <w:qFormat/>
+    <w:rPr>
+      <w:rFonts w:ascii="Tahoma" w:hAnsi="Tahoma" w:cs="Symbol"/>
+      <w:b/>
+      <w:sz w:val="26"/>
+    </w:rPr>
+  </w:style>
+  <w:style w:type="character" w:styleId="ListLabel18">
+    <w:name w:val="ListLabel 18"/>
+    <w:qFormat/>
+    <w:rPr>
+      <w:rFonts w:ascii="Tahoma" w:hAnsi="Tahoma" w:cs="Symbol"/>
+      <w:b/>
+      <w:sz w:val="26"/>
+    </w:rPr>
+  </w:style>
+  <w:style w:type="character" w:styleId="ListLabel19">
+    <w:name w:val="ListLabel 19"/>
+    <w:qFormat/>
+    <w:rPr>
+      <w:rFonts w:ascii="Tahoma" w:hAnsi="Tahoma" w:cs="Symbol"/>
+      <w:b/>
+      <w:sz w:val="36"/>
+    </w:rPr>
+  </w:style>
+  <w:style w:type="character" w:styleId="ListLabel20">
+    <w:name w:val="ListLabel 20"/>
+    <w:qFormat/>
+    <w:rPr>
+      <w:rFonts w:ascii="Tahoma" w:hAnsi="Tahoma" w:cs="Symbol"/>
+      <w:b/>
+      <w:sz w:val="36"/>
+    </w:rPr>
+  </w:style>
+  <w:style w:type="character" w:styleId="ListLabel21">
+    <w:name w:val="ListLabel 21"/>
+    <w:qFormat/>
+    <w:rPr>
+      <w:rFonts w:ascii="Tahoma" w:hAnsi="Tahoma" w:cs="Symbol"/>
+      <w:b/>
+      <w:sz w:val="22"/>
+    </w:rPr>
+  </w:style>
+  <w:style w:type="character" w:styleId="ListLabel22">
+    <w:name w:val="ListLabel 22"/>
+    <w:qFormat/>
+    <w:rPr>
+      <w:rFonts w:ascii="Tahoma" w:hAnsi="Tahoma" w:cs="Symbol"/>
+      <w:sz w:val="22"/>
+    </w:rPr>
+  </w:style>
+  <w:style w:type="character" w:styleId="ListLabel23">
+    <w:name w:val="ListLabel 23"/>
+    <w:qFormat/>
+    <w:rPr>
+      <w:rFonts w:ascii="Tahoma" w:hAnsi="Tahoma" w:cs="Symbol"/>
+      <w:sz w:val="22"/>
+    </w:rPr>
+  </w:style>
+  <w:style w:type="character" w:styleId="ListLabel24">
+    <w:name w:val="ListLabel 24"/>
+    <w:qFormat/>
+    <w:rPr>
+      <w:rFonts w:ascii="Tahoma" w:hAnsi="Tahoma" w:cs="Symbol"/>
+      <w:b/>
+      <w:sz w:val="36"/>
+    </w:rPr>
+  </w:style>
+  <w:style w:type="character" w:styleId="ListLabel25">
+    <w:name w:val="ListLabel 25"/>
+    <w:qFormat/>
+    <w:rPr>
+      <w:rFonts w:ascii="Tahoma" w:hAnsi="Tahoma" w:cs="Symbol"/>
+      <w:b/>
+      <w:sz w:val="26"/>
+    </w:rPr>
+  </w:style>
+  <w:style w:type="character" w:styleId="ListLabel26">
+    <w:name w:val="ListLabel 26"/>
+    <w:qFormat/>
+    <w:rPr>
+      <w:rFonts w:ascii="Tahoma" w:hAnsi="Tahoma" w:cs="Symbol"/>
+      <w:b/>
+      <w:sz w:val="26"/>
+    </w:rPr>
+  </w:style>
+  <w:style w:type="character" w:styleId="ListLabel27">
+    <w:name w:val="ListLabel 27"/>
+    <w:qFormat/>
+    <w:rPr>
+      <w:rFonts w:ascii="Tahoma" w:hAnsi="Tahoma" w:cs="Symbol"/>
+      <w:b/>
+      <w:sz w:val="36"/>
+    </w:rPr>
+  </w:style>
+  <w:style w:type="character" w:styleId="ListLabel28">
+    <w:name w:val="ListLabel 28"/>
+    <w:qFormat/>
+    <w:rPr>
+      <w:rFonts w:ascii="Tahoma" w:hAnsi="Tahoma" w:eastAsia="Tahoma" w:cs="Tahoma"/>
+      <w:color w:val="0000FF"/>
+      <w:spacing w:val="0"/>
+      <w:sz w:val="22"/>
+      <w:u w:val="single"/>
+    </w:rPr>
+  </w:style>
+  <w:style w:type="character" w:styleId="ListLabel29">
+    <w:name w:val="ListLabel 29"/>
     <w:qFormat/>
     <w:rPr>
       <w:rFonts w:ascii="Tahoma" w:hAnsi="Tahoma" w:eastAsia="Tahoma" w:cs="Tahoma"/>

</xml_diff>

<commit_message>
Pham vi du an
</commit_message>
<xml_diff>
--- a/docs/Bao-cao-mon-hoc.docx
+++ b/docs/Bao-cao-mon-hoc.docx
@@ -2935,7 +2935,7 @@
           <v:shape id="ole_rId2" style="width:272.15pt;height:85.85pt" o:ole="">
             <v:imagedata r:id="rId3" o:title=""/>
           </v:shape>
-          <o:OLEObject Type="Embed" ProgID="StaticMetafile" ShapeID="ole_rId2" DrawAspect="Content" ObjectID="_300372088" r:id="rId2"/>
+          <o:OLEObject Type="Embed" ProgID="StaticMetafile" ShapeID="ole_rId2" DrawAspect="Content" ObjectID="_1366348509" r:id="rId2"/>
         </w:object>
       </w:r>
     </w:p>
@@ -3194,7 +3194,7 @@
           <v:shape id="ole_rId4" style="width:71.9pt;height:46.35pt" o:ole="">
             <v:imagedata r:id="rId5" o:title=""/>
           </v:shape>
-          <o:OLEObject Type="Embed" ProgID="StaticMetafile" ShapeID="ole_rId4" DrawAspect="Content" ObjectID="_1506751460" r:id="rId4"/>
+          <o:OLEObject Type="Embed" ProgID="StaticMetafile" ShapeID="ole_rId4" DrawAspect="Content" ObjectID="_740821242" r:id="rId4"/>
         </w:object>
       </w:r>
     </w:p>
@@ -3646,7 +3646,7 @@
           <v:shape id="ole_rId8" style="width:263.7pt;height:161.65pt" o:ole="">
             <v:imagedata r:id="rId9" o:title=""/>
           </v:shape>
-          <o:OLEObject Type="Embed" ProgID="StaticMetafile" ShapeID="ole_rId8" DrawAspect="Content" ObjectID="_892359585" r:id="rId8"/>
+          <o:OLEObject Type="Embed" ProgID="StaticMetafile" ShapeID="ole_rId8" DrawAspect="Content" ObjectID="_872562685" r:id="rId8"/>
         </w:object>
       </w:r>
     </w:p>
@@ -9121,15 +9121,19 @@
         <w:spacing w:lineRule="exact" w:line="276" w:before="240" w:after="120"/>
         <w:ind w:left="576" w:right="0" w:hanging="576"/>
         <w:jc w:val="left"/>
-        <w:rPr>
-          <w:rFonts w:ascii="Tahoma" w:hAnsi="Tahoma" w:eastAsia="Tahoma" w:cs="Tahoma"/>
-          <w:b/>
+        <w:rPr/>
+      </w:pPr>
+      <w:r>
+        <w:rPr>
+          <w:rFonts w:eastAsia="Tahoma" w:cs="Tahoma" w:ascii="Tahoma" w:hAnsi="Tahoma"/>
           <w:b/>
           <w:color w:val="951B13"/>
           <w:spacing w:val="0"/>
           <w:sz w:val="26"/>
-        </w:rPr>
-      </w:pPr>
+          <w:shd w:fill="auto" w:val="clear"/>
+        </w:rPr>
+        <w:t>Phạm vi dự án</w:t>
+      </w:r>
       <w:r>
         <w:rPr>
           <w:rFonts w:eastAsia="Tahoma" w:cs="Tahoma" w:ascii="Tahoma" w:hAnsi="Tahoma"/>
@@ -9137,9 +9141,18 @@
           <w:color w:val="951B13"/>
           <w:spacing w:val="0"/>
           <w:sz w:val="26"/>
-          <w:shd w:fill="auto" w:val="clear"/>
-        </w:rPr>
-        <w:t>Phạm vi dự án</w:t>
+        </w:rPr>
+        <w:t xml:space="preserve"> </w:t>
+      </w:r>
+      <w:r>
+        <w:rPr>
+          <w:rFonts w:eastAsia="Tahoma" w:cs="Tahoma" w:ascii="Tahoma" w:hAnsi="Tahoma"/>
+          <w:b/>
+          <w:color w:val="951B13"/>
+          <w:spacing w:val="0"/>
+          <w:sz w:val="26"/>
+        </w:rPr>
+        <w:t>(ThaiNQ)</w:t>
       </w:r>
     </w:p>
     <w:p>

</xml_diff>

<commit_message>
hop hanh noi bo
</commit_message>
<xml_diff>
--- a/docs/Bao-cao-mon-hoc.docx
+++ b/docs/Bao-cao-mon-hoc.docx
@@ -2935,7 +2935,7 @@
           <v:shape id="ole_rId2" style="width:272.15pt;height:85.85pt" o:ole="">
             <v:imagedata r:id="rId3" o:title=""/>
           </v:shape>
-          <o:OLEObject Type="Embed" ProgID="StaticMetafile" ShapeID="ole_rId2" DrawAspect="Content" ObjectID="_1366348509" r:id="rId2"/>
+          <o:OLEObject Type="Embed" ProgID="StaticMetafile" ShapeID="ole_rId2" DrawAspect="Content" ObjectID="_678403207" r:id="rId2"/>
         </w:object>
       </w:r>
     </w:p>
@@ -3194,7 +3194,7 @@
           <v:shape id="ole_rId4" style="width:71.9pt;height:46.35pt" o:ole="">
             <v:imagedata r:id="rId5" o:title=""/>
           </v:shape>
-          <o:OLEObject Type="Embed" ProgID="StaticMetafile" ShapeID="ole_rId4" DrawAspect="Content" ObjectID="_740821242" r:id="rId4"/>
+          <o:OLEObject Type="Embed" ProgID="StaticMetafile" ShapeID="ole_rId4" DrawAspect="Content" ObjectID="_726720686" r:id="rId4"/>
         </w:object>
       </w:r>
     </w:p>
@@ -3646,7 +3646,7 @@
           <v:shape id="ole_rId8" style="width:263.7pt;height:161.65pt" o:ole="">
             <v:imagedata r:id="rId9" o:title=""/>
           </v:shape>
-          <o:OLEObject Type="Embed" ProgID="StaticMetafile" ShapeID="ole_rId8" DrawAspect="Content" ObjectID="_872562685" r:id="rId8"/>
+          <o:OLEObject Type="Embed" ProgID="StaticMetafile" ShapeID="ole_rId8" DrawAspect="Content" ObjectID="_396300435" r:id="rId8"/>
         </w:object>
       </w:r>
     </w:p>
@@ -9198,15 +9198,29 @@
         <w:spacing w:lineRule="exact" w:line="276" w:before="0" w:after="120"/>
         <w:ind w:left="0" w:right="0" w:hanging="0"/>
         <w:jc w:val="both"/>
-        <w:rPr>
-          <w:rFonts w:ascii="Tahoma" w:hAnsi="Tahoma" w:eastAsia="Tahoma" w:cs="Tahoma"/>
+        <w:rPr/>
+      </w:pPr>
+      <w:r>
+        <w:rPr>
+          <w:rFonts w:eastAsia="Tahoma" w:cs="Tahoma" w:ascii="Tahoma" w:hAnsi="Tahoma"/>
           <w:i/>
+          <w:color w:val="auto"/>
+          <w:spacing w:val="0"/>
+          <w:sz w:val="22"/>
+          <w:shd w:fill="auto" w:val="clear"/>
+        </w:rPr>
+        <w:t>Các qui định về họp hành nội bộ</w:t>
+      </w:r>
+      <w:r>
+        <w:rPr>
+          <w:rFonts w:eastAsia="Tahoma" w:cs="Tahoma" w:ascii="Tahoma" w:hAnsi="Tahoma"/>
           <w:i/>
           <w:color w:val="auto"/>
           <w:spacing w:val="0"/>
           <w:sz w:val="22"/>
         </w:rPr>
-      </w:pPr>
+        <w:t xml:space="preserve"> </w:t>
+      </w:r>
       <w:r>
         <w:rPr>
           <w:rFonts w:eastAsia="Tahoma" w:cs="Tahoma" w:ascii="Tahoma" w:hAnsi="Tahoma"/>
@@ -9214,9 +9228,8 @@
           <w:color w:val="auto"/>
           <w:spacing w:val="0"/>
           <w:sz w:val="22"/>
-          <w:shd w:fill="auto" w:val="clear"/>
-        </w:rPr>
-        <w:t>Các qui định về họp hành nội bộ</w:t>
+        </w:rPr>
+        <w:t>(ThaiNQ)</w:t>
       </w:r>
     </w:p>
     <w:p>

</xml_diff>

<commit_message>
hop hanh voi khach hang
</commit_message>
<xml_diff>
--- a/docs/Bao-cao-mon-hoc.docx
+++ b/docs/Bao-cao-mon-hoc.docx
@@ -2935,7 +2935,7 @@
           <v:shape id="ole_rId2" style="width:272.15pt;height:85.85pt" o:ole="">
             <v:imagedata r:id="rId3" o:title=""/>
           </v:shape>
-          <o:OLEObject Type="Embed" ProgID="StaticMetafile" ShapeID="ole_rId2" DrawAspect="Content" ObjectID="_678403207" r:id="rId2"/>
+          <o:OLEObject Type="Embed" ProgID="StaticMetafile" ShapeID="ole_rId2" DrawAspect="Content" ObjectID="_1600097535" r:id="rId2"/>
         </w:object>
       </w:r>
     </w:p>
@@ -3194,7 +3194,7 @@
           <v:shape id="ole_rId4" style="width:71.9pt;height:46.35pt" o:ole="">
             <v:imagedata r:id="rId5" o:title=""/>
           </v:shape>
-          <o:OLEObject Type="Embed" ProgID="StaticMetafile" ShapeID="ole_rId4" DrawAspect="Content" ObjectID="_726720686" r:id="rId4"/>
+          <o:OLEObject Type="Embed" ProgID="StaticMetafile" ShapeID="ole_rId4" DrawAspect="Content" ObjectID="_1385078936" r:id="rId4"/>
         </w:object>
       </w:r>
     </w:p>
@@ -3646,7 +3646,7 @@
           <v:shape id="ole_rId8" style="width:263.7pt;height:161.65pt" o:ole="">
             <v:imagedata r:id="rId9" o:title=""/>
           </v:shape>
-          <o:OLEObject Type="Embed" ProgID="StaticMetafile" ShapeID="ole_rId8" DrawAspect="Content" ObjectID="_396300435" r:id="rId8"/>
+          <o:OLEObject Type="Embed" ProgID="StaticMetafile" ShapeID="ole_rId8" DrawAspect="Content" ObjectID="_1334708096" r:id="rId8"/>
         </w:object>
       </w:r>
     </w:p>
@@ -9239,15 +9239,29 @@
         <w:spacing w:lineRule="exact" w:line="276" w:before="0" w:after="120"/>
         <w:ind w:left="0" w:right="0" w:hanging="0"/>
         <w:jc w:val="both"/>
-        <w:rPr>
-          <w:rFonts w:ascii="Tahoma" w:hAnsi="Tahoma" w:eastAsia="Tahoma" w:cs="Tahoma"/>
+        <w:rPr/>
+      </w:pPr>
+      <w:r>
+        <w:rPr>
+          <w:rFonts w:eastAsia="Tahoma" w:cs="Tahoma" w:ascii="Tahoma" w:hAnsi="Tahoma"/>
           <w:i/>
+          <w:color w:val="auto"/>
+          <w:spacing w:val="0"/>
+          <w:sz w:val="22"/>
+          <w:shd w:fill="auto" w:val="clear"/>
+        </w:rPr>
+        <w:t>Các qui định về họp hành với khách hàng</w:t>
+      </w:r>
+      <w:r>
+        <w:rPr>
+          <w:rFonts w:eastAsia="Tahoma" w:cs="Tahoma" w:ascii="Tahoma" w:hAnsi="Tahoma"/>
           <w:i/>
           <w:color w:val="auto"/>
           <w:spacing w:val="0"/>
           <w:sz w:val="22"/>
         </w:rPr>
-      </w:pPr>
+        <w:t xml:space="preserve"> </w:t>
+      </w:r>
       <w:r>
         <w:rPr>
           <w:rFonts w:eastAsia="Tahoma" w:cs="Tahoma" w:ascii="Tahoma" w:hAnsi="Tahoma"/>
@@ -9255,9 +9269,8 @@
           <w:color w:val="auto"/>
           <w:spacing w:val="0"/>
           <w:sz w:val="22"/>
-          <w:shd w:fill="auto" w:val="clear"/>
-        </w:rPr>
-        <w:t>Các qui định về họp hành với khách hàng</w:t>
+        </w:rPr>
+        <w:t>(Thai NQ)</w:t>
       </w:r>
     </w:p>
     <w:p>

</xml_diff>

<commit_message>
giam sat du an cau hoi 1
</commit_message>
<xml_diff>
--- a/docs/Bao-cao-mon-hoc.docx
+++ b/docs/Bao-cao-mon-hoc.docx
@@ -2935,7 +2935,7 @@
           <v:shape id="ole_rId2" style="width:272.15pt;height:85.85pt" o:ole="">
             <v:imagedata r:id="rId3" o:title=""/>
           </v:shape>
-          <o:OLEObject Type="Embed" ProgID="StaticMetafile" ShapeID="ole_rId2" DrawAspect="Content" ObjectID="_1600097535" r:id="rId2"/>
+          <o:OLEObject Type="Embed" ProgID="StaticMetafile" ShapeID="ole_rId2" DrawAspect="Content" ObjectID="_858858316" r:id="rId2"/>
         </w:object>
       </w:r>
     </w:p>
@@ -3194,7 +3194,7 @@
           <v:shape id="ole_rId4" style="width:71.9pt;height:46.35pt" o:ole="">
             <v:imagedata r:id="rId5" o:title=""/>
           </v:shape>
-          <o:OLEObject Type="Embed" ProgID="StaticMetafile" ShapeID="ole_rId4" DrawAspect="Content" ObjectID="_1385078936" r:id="rId4"/>
+          <o:OLEObject Type="Embed" ProgID="StaticMetafile" ShapeID="ole_rId4" DrawAspect="Content" ObjectID="_58325755" r:id="rId4"/>
         </w:object>
       </w:r>
     </w:p>
@@ -3646,7 +3646,7 @@
           <v:shape id="ole_rId8" style="width:263.7pt;height:161.65pt" o:ole="">
             <v:imagedata r:id="rId9" o:title=""/>
           </v:shape>
-          <o:OLEObject Type="Embed" ProgID="StaticMetafile" ShapeID="ole_rId8" DrawAspect="Content" ObjectID="_1334708096" r:id="rId8"/>
+          <o:OLEObject Type="Embed" ProgID="StaticMetafile" ShapeID="ole_rId8" DrawAspect="Content" ObjectID="_535503717" r:id="rId8"/>
         </w:object>
       </w:r>
     </w:p>
@@ -10062,7 +10062,7 @@
           <w:sz w:val="36"/>
           <w:shd w:fill="auto" w:val="clear"/>
         </w:rPr>
-        <w:t>Giám sát dự án 9 (ThaiNQ)</w:t>
+        <w:t>Giám sát dự án 9</w:t>
       </w:r>
     </w:p>
     <w:p>

</xml_diff>

<commit_message>
giam sat du an cau hoi 2
</commit_message>
<xml_diff>
--- a/docs/Bao-cao-mon-hoc.docx
+++ b/docs/Bao-cao-mon-hoc.docx
@@ -2935,7 +2935,7 @@
           <v:shape id="ole_rId2" style="width:272.15pt;height:85.85pt" o:ole="">
             <v:imagedata r:id="rId3" o:title=""/>
           </v:shape>
-          <o:OLEObject Type="Embed" ProgID="StaticMetafile" ShapeID="ole_rId2" DrawAspect="Content" ObjectID="_858858316" r:id="rId2"/>
+          <o:OLEObject Type="Embed" ProgID="StaticMetafile" ShapeID="ole_rId2" DrawAspect="Content" ObjectID="_2070550756" r:id="rId2"/>
         </w:object>
       </w:r>
     </w:p>
@@ -3194,7 +3194,7 @@
           <v:shape id="ole_rId4" style="width:71.9pt;height:46.35pt" o:ole="">
             <v:imagedata r:id="rId5" o:title=""/>
           </v:shape>
-          <o:OLEObject Type="Embed" ProgID="StaticMetafile" ShapeID="ole_rId4" DrawAspect="Content" ObjectID="_58325755" r:id="rId4"/>
+          <o:OLEObject Type="Embed" ProgID="StaticMetafile" ShapeID="ole_rId4" DrawAspect="Content" ObjectID="_1019960747" r:id="rId4"/>
         </w:object>
       </w:r>
     </w:p>
@@ -3646,7 +3646,7 @@
           <v:shape id="ole_rId8" style="width:263.7pt;height:161.65pt" o:ole="">
             <v:imagedata r:id="rId9" o:title=""/>
           </v:shape>
-          <o:OLEObject Type="Embed" ProgID="StaticMetafile" ShapeID="ole_rId8" DrawAspect="Content" ObjectID="_535503717" r:id="rId8"/>
+          <o:OLEObject Type="Embed" ProgID="StaticMetafile" ShapeID="ole_rId8" DrawAspect="Content" ObjectID="_678180805" r:id="rId8"/>
         </w:object>
       </w:r>
     </w:p>
@@ -10169,12 +10169,7 @@
         <w:spacing w:lineRule="exact" w:line="276" w:before="0" w:after="120"/>
         <w:ind w:left="720" w:right="0" w:hanging="0"/>
         <w:jc w:val="both"/>
-        <w:rPr>
-          <w:rFonts w:ascii="Tahoma" w:hAnsi="Tahoma" w:eastAsia="Tahoma" w:cs="Tahoma"/>
-          <w:color w:val="auto"/>
-          <w:spacing w:val="0"/>
-          <w:sz w:val="22"/>
-        </w:rPr>
+        <w:rPr/>
       </w:pPr>
       <w:r>
         <w:rPr>
@@ -10185,61 +10180,6 @@
           <w:shd w:fill="auto" w:val="clear"/>
         </w:rPr>
         <w:tab/>
-      </w:r>
-    </w:p>
-    <w:p>
-      <w:pPr>
-        <w:pStyle w:val="Normal"/>
-        <w:tabs>
-          <w:tab w:val="right" w:pos="8780" w:leader="dot"/>
-        </w:tabs>
-        <w:suppressAutoHyphens w:val="true"/>
-        <w:spacing w:lineRule="exact" w:line="276" w:before="0" w:after="120"/>
-        <w:ind w:left="720" w:right="0" w:hanging="0"/>
-        <w:jc w:val="both"/>
-        <w:rPr>
-          <w:rFonts w:ascii="Tahoma" w:hAnsi="Tahoma" w:eastAsia="Tahoma" w:cs="Tahoma"/>
-          <w:color w:val="auto"/>
-          <w:spacing w:val="0"/>
-          <w:sz w:val="22"/>
-        </w:rPr>
-      </w:pPr>
-      <w:r>
-        <w:rPr>
-          <w:rFonts w:eastAsia="Tahoma" w:cs="Tahoma" w:ascii="Tahoma" w:hAnsi="Tahoma"/>
-          <w:color w:val="auto"/>
-          <w:spacing w:val="0"/>
-          <w:sz w:val="22"/>
-          <w:shd w:fill="auto" w:val="clear"/>
-        </w:rPr>
-        <w:tab/>
-      </w:r>
-    </w:p>
-    <w:p>
-      <w:pPr>
-        <w:pStyle w:val="Normal"/>
-        <w:tabs>
-          <w:tab w:val="right" w:pos="8780" w:leader="dot"/>
-        </w:tabs>
-        <w:suppressAutoHyphens w:val="true"/>
-        <w:spacing w:lineRule="exact" w:line="276" w:before="0" w:after="120"/>
-        <w:ind w:left="720" w:right="0" w:hanging="0"/>
-        <w:jc w:val="both"/>
-        <w:rPr>
-          <w:rFonts w:ascii="Tahoma" w:hAnsi="Tahoma" w:eastAsia="Tahoma" w:cs="Tahoma"/>
-          <w:color w:val="auto"/>
-          <w:spacing w:val="0"/>
-          <w:sz w:val="22"/>
-        </w:rPr>
-      </w:pPr>
-      <w:r>
-        <w:rPr>
-          <w:rFonts w:eastAsia="Tahoma" w:cs="Tahoma" w:ascii="Tahoma" w:hAnsi="Tahoma"/>
-          <w:color w:val="auto"/>
-          <w:spacing w:val="0"/>
-          <w:sz w:val="22"/>
-          <w:shd w:fill="auto" w:val="clear"/>
-        </w:rPr>
         <w:tab/>
       </w:r>
     </w:p>

</xml_diff>

<commit_message>
giam sat du an cau hoi 3
</commit_message>
<xml_diff>
--- a/docs/Bao-cao-mon-hoc.docx
+++ b/docs/Bao-cao-mon-hoc.docx
@@ -2935,7 +2935,7 @@
           <v:shape id="ole_rId2" style="width:272.15pt;height:85.85pt" o:ole="">
             <v:imagedata r:id="rId3" o:title=""/>
           </v:shape>
-          <o:OLEObject Type="Embed" ProgID="StaticMetafile" ShapeID="ole_rId2" DrawAspect="Content" ObjectID="_2070550756" r:id="rId2"/>
+          <o:OLEObject Type="Embed" ProgID="StaticMetafile" ShapeID="ole_rId2" DrawAspect="Content" ObjectID="_2066040355" r:id="rId2"/>
         </w:object>
       </w:r>
     </w:p>
@@ -3194,7 +3194,7 @@
           <v:shape id="ole_rId4" style="width:71.9pt;height:46.35pt" o:ole="">
             <v:imagedata r:id="rId5" o:title=""/>
           </v:shape>
-          <o:OLEObject Type="Embed" ProgID="StaticMetafile" ShapeID="ole_rId4" DrawAspect="Content" ObjectID="_1019960747" r:id="rId4"/>
+          <o:OLEObject Type="Embed" ProgID="StaticMetafile" ShapeID="ole_rId4" DrawAspect="Content" ObjectID="_604683190" r:id="rId4"/>
         </w:object>
       </w:r>
     </w:p>
@@ -3646,7 +3646,7 @@
           <v:shape id="ole_rId8" style="width:263.7pt;height:161.65pt" o:ole="">
             <v:imagedata r:id="rId9" o:title=""/>
           </v:shape>
-          <o:OLEObject Type="Embed" ProgID="StaticMetafile" ShapeID="ole_rId8" DrawAspect="Content" ObjectID="_678180805" r:id="rId8"/>
+          <o:OLEObject Type="Embed" ProgID="StaticMetafile" ShapeID="ole_rId8" DrawAspect="Content" ObjectID="_691381568" r:id="rId8"/>
         </w:object>
       </w:r>
     </w:p>
@@ -10287,42 +10287,7 @@
         </w:rPr>
       </w:pPr>
       <w:r>
-        <w:rPr>
-          <w:rFonts w:eastAsia="Tahoma" w:cs="Tahoma" w:ascii="Tahoma" w:hAnsi="Tahoma"/>
-          <w:color w:val="auto"/>
-          <w:spacing w:val="0"/>
-          <w:sz w:val="22"/>
-          <w:shd w:fill="auto" w:val="clear"/>
-        </w:rPr>
-        <w:tab/>
-      </w:r>
-    </w:p>
-    <w:p>
-      <w:pPr>
-        <w:pStyle w:val="Normal"/>
-        <w:tabs>
-          <w:tab w:val="right" w:pos="8780" w:leader="dot"/>
-        </w:tabs>
-        <w:suppressAutoHyphens w:val="true"/>
-        <w:spacing w:lineRule="exact" w:line="276" w:before="0" w:after="120"/>
-        <w:ind w:left="720" w:right="0" w:hanging="0"/>
-        <w:jc w:val="both"/>
-        <w:rPr>
-          <w:rFonts w:ascii="Tahoma" w:hAnsi="Tahoma" w:eastAsia="Tahoma" w:cs="Tahoma"/>
-          <w:color w:val="auto"/>
-          <w:spacing w:val="0"/>
-          <w:sz w:val="22"/>
-        </w:rPr>
-      </w:pPr>
-      <w:r>
-        <w:rPr>
-          <w:rFonts w:eastAsia="Tahoma" w:cs="Tahoma" w:ascii="Tahoma" w:hAnsi="Tahoma"/>
-          <w:color w:val="auto"/>
-          <w:spacing w:val="0"/>
-          <w:sz w:val="22"/>
-          <w:shd w:fill="auto" w:val="clear"/>
-        </w:rPr>
-        <w:tab/>
+        <w:rPr/>
       </w:r>
     </w:p>
     <w:p>

</xml_diff>

<commit_message>
bo sung lich hop noi bo co dinh
</commit_message>
<xml_diff>
--- a/docs/Bao-cao-mon-hoc.docx
+++ b/docs/Bao-cao-mon-hoc.docx
@@ -2935,7 +2935,7 @@
           <v:shape id="ole_rId2" style="width:272.15pt;height:85.85pt" o:ole="">
             <v:imagedata r:id="rId3" o:title=""/>
           </v:shape>
-          <o:OLEObject Type="Embed" ProgID="StaticMetafile" ShapeID="ole_rId2" DrawAspect="Content" ObjectID="_2066040355" r:id="rId2"/>
+          <o:OLEObject Type="Embed" ProgID="StaticMetafile" ShapeID="ole_rId2" DrawAspect="Content" ObjectID="_2128775262" r:id="rId2"/>
         </w:object>
       </w:r>
     </w:p>
@@ -3194,7 +3194,7 @@
           <v:shape id="ole_rId4" style="width:71.9pt;height:46.35pt" o:ole="">
             <v:imagedata r:id="rId5" o:title=""/>
           </v:shape>
-          <o:OLEObject Type="Embed" ProgID="StaticMetafile" ShapeID="ole_rId4" DrawAspect="Content" ObjectID="_604683190" r:id="rId4"/>
+          <o:OLEObject Type="Embed" ProgID="StaticMetafile" ShapeID="ole_rId4" DrawAspect="Content" ObjectID="_991268918" r:id="rId4"/>
         </w:object>
       </w:r>
     </w:p>
@@ -3646,7 +3646,7 @@
           <v:shape id="ole_rId8" style="width:263.7pt;height:161.65pt" o:ole="">
             <v:imagedata r:id="rId9" o:title=""/>
           </v:shape>
-          <o:OLEObject Type="Embed" ProgID="StaticMetafile" ShapeID="ole_rId8" DrawAspect="Content" ObjectID="_691381568" r:id="rId8"/>
+          <o:OLEObject Type="Embed" ProgID="StaticMetafile" ShapeID="ole_rId8" DrawAspect="Content" ObjectID="_723487360" r:id="rId8"/>
         </w:object>
       </w:r>
     </w:p>
@@ -9198,38 +9198,25 @@
         <w:spacing w:lineRule="exact" w:line="276" w:before="0" w:after="120"/>
         <w:ind w:left="0" w:right="0" w:hanging="0"/>
         <w:jc w:val="both"/>
-        <w:rPr/>
-      </w:pPr>
-      <w:r>
-        <w:rPr>
-          <w:rFonts w:eastAsia="Tahoma" w:cs="Tahoma" w:ascii="Tahoma" w:hAnsi="Tahoma"/>
+        <w:rPr>
+          <w:rFonts w:ascii="Tahoma" w:hAnsi="Tahoma" w:eastAsia="Tahoma" w:cs="Tahoma"/>
           <w:i/>
+          <w:i/>
+          <w:color w:val="auto"/>
+          <w:spacing w:val="0"/>
+          <w:sz w:val="22"/>
+        </w:rPr>
+      </w:pPr>
+      <w:r>
+        <w:rPr>
+          <w:rFonts w:eastAsia="Tahoma" w:cs="Tahoma" w:ascii="Tahoma" w:hAnsi="Tahoma"/>
+          <w:i/>
           <w:color w:val="auto"/>
           <w:spacing w:val="0"/>
           <w:sz w:val="22"/>
           <w:shd w:fill="auto" w:val="clear"/>
         </w:rPr>
         <w:t>Các qui định về họp hành nội bộ</w:t>
-      </w:r>
-      <w:r>
-        <w:rPr>
-          <w:rFonts w:eastAsia="Tahoma" w:cs="Tahoma" w:ascii="Tahoma" w:hAnsi="Tahoma"/>
-          <w:i/>
-          <w:color w:val="auto"/>
-          <w:spacing w:val="0"/>
-          <w:sz w:val="22"/>
-        </w:rPr>
-        <w:t xml:space="preserve"> </w:t>
-      </w:r>
-      <w:r>
-        <w:rPr>
-          <w:rFonts w:eastAsia="Tahoma" w:cs="Tahoma" w:ascii="Tahoma" w:hAnsi="Tahoma"/>
-          <w:i/>
-          <w:color w:val="auto"/>
-          <w:spacing w:val="0"/>
-          <w:sz w:val="22"/>
-        </w:rPr>
-        <w:t>(ThaiNQ)</w:t>
       </w:r>
     </w:p>
     <w:p>

</xml_diff>

<commit_message>
khao sat du an - tong hop
</commit_message>
<xml_diff>
--- a/docs/Bao-cao-mon-hoc.docx
+++ b/docs/Bao-cao-mon-hoc.docx
@@ -2935,7 +2935,7 @@
           <v:shape id="ole_rId2" style="width:272.15pt;height:85.85pt" o:ole="">
             <v:imagedata r:id="rId3" o:title=""/>
           </v:shape>
-          <o:OLEObject Type="Embed" ProgID="StaticMetafile" ShapeID="ole_rId2" DrawAspect="Content" ObjectID="_2128775262" r:id="rId2"/>
+          <o:OLEObject Type="Embed" ProgID="StaticMetafile" ShapeID="ole_rId2" DrawAspect="Content" ObjectID="_466815984" r:id="rId2"/>
         </w:object>
       </w:r>
     </w:p>
@@ -3194,7 +3194,7 @@
           <v:shape id="ole_rId4" style="width:71.9pt;height:46.35pt" o:ole="">
             <v:imagedata r:id="rId5" o:title=""/>
           </v:shape>
-          <o:OLEObject Type="Embed" ProgID="StaticMetafile" ShapeID="ole_rId4" DrawAspect="Content" ObjectID="_991268918" r:id="rId4"/>
+          <o:OLEObject Type="Embed" ProgID="StaticMetafile" ShapeID="ole_rId4" DrawAspect="Content" ObjectID="_1549968511" r:id="rId4"/>
         </w:object>
       </w:r>
     </w:p>
@@ -3646,7 +3646,7 @@
           <v:shape id="ole_rId8" style="width:263.7pt;height:161.65pt" o:ole="">
             <v:imagedata r:id="rId9" o:title=""/>
           </v:shape>
-          <o:OLEObject Type="Embed" ProgID="StaticMetafile" ShapeID="ole_rId8" DrawAspect="Content" ObjectID="_723487360" r:id="rId8"/>
+          <o:OLEObject Type="Embed" ProgID="StaticMetafile" ShapeID="ole_rId8" DrawAspect="Content" ObjectID="_358788944" r:id="rId8"/>
         </w:object>
       </w:r>
     </w:p>
@@ -9198,6 +9198,27 @@
         <w:spacing w:lineRule="exact" w:line="276" w:before="0" w:after="120"/>
         <w:ind w:left="0" w:right="0" w:hanging="0"/>
         <w:jc w:val="both"/>
+        <w:rPr/>
+      </w:pPr>
+      <w:r>
+        <w:rPr>
+          <w:rFonts w:eastAsia="Tahoma" w:cs="Tahoma" w:ascii="Tahoma" w:hAnsi="Tahoma"/>
+          <w:i/>
+          <w:color w:val="auto"/>
+          <w:spacing w:val="0"/>
+          <w:sz w:val="22"/>
+          <w:shd w:fill="auto" w:val="clear"/>
+        </w:rPr>
+        <w:t>Các qui định về họp hành nội bộ</w:t>
+      </w:r>
+    </w:p>
+    <w:p>
+      <w:pPr>
+        <w:pStyle w:val="Normal"/>
+        <w:suppressAutoHyphens w:val="true"/>
+        <w:spacing w:lineRule="exact" w:line="276" w:before="0" w:after="120"/>
+        <w:ind w:left="0" w:right="0" w:hanging="0"/>
+        <w:jc w:val="both"/>
         <w:rPr>
           <w:rFonts w:ascii="Tahoma" w:hAnsi="Tahoma" w:eastAsia="Tahoma" w:cs="Tahoma"/>
           <w:i/>
@@ -9216,48 +9237,7 @@
           <w:sz w:val="22"/>
           <w:shd w:fill="auto" w:val="clear"/>
         </w:rPr>
-        <w:t>Các qui định về họp hành nội bộ</w:t>
-      </w:r>
-    </w:p>
-    <w:p>
-      <w:pPr>
-        <w:pStyle w:val="Normal"/>
-        <w:suppressAutoHyphens w:val="true"/>
-        <w:spacing w:lineRule="exact" w:line="276" w:before="0" w:after="120"/>
-        <w:ind w:left="0" w:right="0" w:hanging="0"/>
-        <w:jc w:val="both"/>
-        <w:rPr/>
-      </w:pPr>
-      <w:r>
-        <w:rPr>
-          <w:rFonts w:eastAsia="Tahoma" w:cs="Tahoma" w:ascii="Tahoma" w:hAnsi="Tahoma"/>
-          <w:i/>
-          <w:color w:val="auto"/>
-          <w:spacing w:val="0"/>
-          <w:sz w:val="22"/>
-          <w:shd w:fill="auto" w:val="clear"/>
-        </w:rPr>
         <w:t>Các qui định về họp hành với khách hàng</w:t>
-      </w:r>
-      <w:r>
-        <w:rPr>
-          <w:rFonts w:eastAsia="Tahoma" w:cs="Tahoma" w:ascii="Tahoma" w:hAnsi="Tahoma"/>
-          <w:i/>
-          <w:color w:val="auto"/>
-          <w:spacing w:val="0"/>
-          <w:sz w:val="22"/>
-        </w:rPr>
-        <w:t xml:space="preserve"> </w:t>
-      </w:r>
-      <w:r>
-        <w:rPr>
-          <w:rFonts w:eastAsia="Tahoma" w:cs="Tahoma" w:ascii="Tahoma" w:hAnsi="Tahoma"/>
-          <w:i/>
-          <w:color w:val="auto"/>
-          <w:spacing w:val="0"/>
-          <w:sz w:val="22"/>
-        </w:rPr>
-        <w:t>(Thai NQ)</w:t>
       </w:r>
     </w:p>
     <w:p>

</xml_diff>

<commit_message>
thay doi muc luc
</commit_message>
<xml_diff>
--- a/docs/Bao-cao-mon-hoc.docx
+++ b/docs/Bao-cao-mon-hoc.docx
@@ -149,8 +149,6 @@
         </w:rPr>
         <w:t xml:space="preserve"> </w:t>
       </w:r>
-      <w:bookmarkStart w:id="0" w:name="_GoBack"/>
-      <w:bookmarkEnd w:id="0"/>
     </w:p>
     <w:p>
       <w:pPr>
@@ -285,6 +283,18 @@
         <w:lastRenderedPageBreak/>
         <w:t xml:space="preserve">mục </w:t>
       </w:r>
+      <w:r>
+        <w:rPr>
+          <w:rFonts w:ascii="Verdana" w:eastAsia="Verdana" w:hAnsi="Verdana" w:cs="Verdana"/>
+          <w:b/>
+          <w:caps/>
+          <w:color w:val="951B13"/>
+          <w:sz w:val="24"/>
+        </w:rPr>
+        <w:t>luc</w:t>
+      </w:r>
+      <w:bookmarkStart w:id="0" w:name="_GoBack"/>
+      <w:bookmarkEnd w:id="0"/>
     </w:p>
     <w:p>
       <w:pPr>
@@ -2020,7 +2030,7 @@
           <v:rect id="rectole0000000000" o:spid="_x0000_i1025" style="width:272.4pt;height:85.8pt" o:ole="" o:preferrelative="t" stroked="f">
             <v:imagedata r:id="rId5" o:title=""/>
           </v:rect>
-          <o:OLEObject Type="Embed" ProgID="StaticMetafile" ShapeID="rectole0000000000" DrawAspect="Content" ObjectID="_1638700581" r:id="rId6"/>
+          <o:OLEObject Type="Embed" ProgID="StaticMetafile" ShapeID="rectole0000000000" DrawAspect="Content" ObjectID="_1638700612" r:id="rId6"/>
         </w:object>
       </w:r>
     </w:p>
@@ -2200,7 +2210,7 @@
           <v:rect id="rectole0000000001" o:spid="_x0000_i1026" style="width:1in;height:46.2pt" o:ole="" o:preferrelative="t" stroked="f">
             <v:imagedata r:id="rId7" o:title=""/>
           </v:rect>
-          <o:OLEObject Type="Embed" ProgID="StaticMetafile" ShapeID="rectole0000000001" DrawAspect="Content" ObjectID="_1638700582" r:id="rId8"/>
+          <o:OLEObject Type="Embed" ProgID="StaticMetafile" ShapeID="rectole0000000001" DrawAspect="Content" ObjectID="_1638700613" r:id="rId8"/>
         </w:object>
       </w:r>
     </w:p>
@@ -2494,7 +2504,7 @@
           <v:rect id="rectole0000000002" o:spid="_x0000_i1027" style="width:264pt;height:161.4pt" o:ole="" o:preferrelative="t" stroked="f">
             <v:imagedata r:id="rId11" o:title=""/>
           </v:rect>
-          <o:OLEObject Type="Embed" ProgID="StaticMetafile" ShapeID="rectole0000000002" DrawAspect="Content" ObjectID="_1638700583" r:id="rId12"/>
+          <o:OLEObject Type="Embed" ProgID="StaticMetafile" ShapeID="rectole0000000002" DrawAspect="Content" ObjectID="_1638700614" r:id="rId12"/>
         </w:object>
       </w:r>
     </w:p>

</xml_diff>

<commit_message>
them yeu cau tinh nang
</commit_message>
<xml_diff>
--- a/docs/Bao-cao-mon-hoc.docx
+++ b/docs/Bao-cao-mon-hoc.docx
@@ -293,8 +293,6 @@
         </w:rPr>
         <w:t>luc</w:t>
       </w:r>
-      <w:bookmarkStart w:id="0" w:name="_GoBack"/>
-      <w:bookmarkEnd w:id="0"/>
     </w:p>
     <w:p>
       <w:pPr>
@@ -1774,21 +1772,6 @@
         </w:rPr>
         <w:t xml:space="preserve">  </w:t>
       </w:r>
-    </w:p>
-    <w:p>
-      <w:pPr>
-        <w:tabs>
-          <w:tab w:val="left" w:pos="1872"/>
-          <w:tab w:val="right" w:leader="dot" w:pos="8827"/>
-        </w:tabs>
-        <w:suppressAutoHyphens/>
-        <w:spacing w:after="0" w:line="276" w:lineRule="auto"/>
-        <w:ind w:left="994"/>
-        <w:jc w:val="both"/>
-        <w:rPr>
-          <w:rFonts w:ascii="Tahoma" w:eastAsia="Tahoma" w:hAnsi="Tahoma" w:cs="Tahoma"/>
-        </w:rPr>
-      </w:pPr>
     </w:p>
     <w:p>
       <w:pPr>
@@ -1821,6 +1804,18 @@
         <w:lastRenderedPageBreak/>
         <w:t>YÊU CẦU BẮT BUỘC CỦA BÀI TẬP Lớn</w:t>
       </w:r>
+      <w:r>
+        <w:rPr>
+          <w:rFonts w:ascii="Verdana" w:eastAsia="Verdana" w:hAnsi="Verdana" w:cs="Verdana"/>
+          <w:b/>
+          <w:caps/>
+          <w:color w:val="951B13"/>
+          <w:sz w:val="24"/>
+        </w:rPr>
+        <w:t xml:space="preserve"> can co</w:t>
+      </w:r>
+      <w:bookmarkStart w:id="0" w:name="_GoBack"/>
+      <w:bookmarkEnd w:id="0"/>
     </w:p>
     <w:p>
       <w:pPr>
@@ -2030,7 +2025,7 @@
           <v:rect id="rectole0000000000" o:spid="_x0000_i1025" style="width:272.4pt;height:85.8pt" o:ole="" o:preferrelative="t" stroked="f">
             <v:imagedata r:id="rId5" o:title=""/>
           </v:rect>
-          <o:OLEObject Type="Embed" ProgID="StaticMetafile" ShapeID="rectole0000000000" DrawAspect="Content" ObjectID="_1638700612" r:id="rId6"/>
+          <o:OLEObject Type="Embed" ProgID="StaticMetafile" ShapeID="rectole0000000000" DrawAspect="Content" ObjectID="_1638700641" r:id="rId6"/>
         </w:object>
       </w:r>
     </w:p>
@@ -2210,7 +2205,7 @@
           <v:rect id="rectole0000000001" o:spid="_x0000_i1026" style="width:1in;height:46.2pt" o:ole="" o:preferrelative="t" stroked="f">
             <v:imagedata r:id="rId7" o:title=""/>
           </v:rect>
-          <o:OLEObject Type="Embed" ProgID="StaticMetafile" ShapeID="rectole0000000001" DrawAspect="Content" ObjectID="_1638700613" r:id="rId8"/>
+          <o:OLEObject Type="Embed" ProgID="StaticMetafile" ShapeID="rectole0000000001" DrawAspect="Content" ObjectID="_1638700642" r:id="rId8"/>
         </w:object>
       </w:r>
     </w:p>
@@ -2504,7 +2499,7 @@
           <v:rect id="rectole0000000002" o:spid="_x0000_i1027" style="width:264pt;height:161.4pt" o:ole="" o:preferrelative="t" stroked="f">
             <v:imagedata r:id="rId11" o:title=""/>
           </v:rect>
-          <o:OLEObject Type="Embed" ProgID="StaticMetafile" ShapeID="rectole0000000002" DrawAspect="Content" ObjectID="_1638700614" r:id="rId12"/>
+          <o:OLEObject Type="Embed" ProgID="StaticMetafile" ShapeID="rectole0000000002" DrawAspect="Content" ObjectID="_1638700643" r:id="rId12"/>
         </w:object>
       </w:r>
     </w:p>

</xml_diff>

<commit_message>
Them danh sachs thafh vien
</commit_message>
<xml_diff>
--- a/docs/Bao-cao-mon-hoc.docx
+++ b/docs/Bao-cao-mon-hoc.docx
@@ -1814,8 +1814,6 @@
         </w:rPr>
         <w:t xml:space="preserve"> can co</w:t>
       </w:r>
-      <w:bookmarkStart w:id="0" w:name="_GoBack"/>
-      <w:bookmarkEnd w:id="0"/>
     </w:p>
     <w:p>
       <w:pPr>
@@ -1881,6 +1879,14 @@
         </w:rPr>
         <w:t>Nhóm 4 sinh viên</w:t>
       </w:r>
+      <w:r>
+        <w:rPr>
+          <w:rFonts w:ascii="Tahoma" w:eastAsia="Tahoma" w:hAnsi="Tahoma" w:cs="Tahoma"/>
+        </w:rPr>
+        <w:t>: Tín, Ngọc, Thái, Cường</w:t>
+      </w:r>
+      <w:bookmarkStart w:id="0" w:name="_GoBack"/>
+      <w:bookmarkEnd w:id="0"/>
     </w:p>
     <w:p>
       <w:pPr>
@@ -2025,7 +2031,7 @@
           <v:rect id="rectole0000000000" o:spid="_x0000_i1025" style="width:272.4pt;height:85.8pt" o:ole="" o:preferrelative="t" stroked="f">
             <v:imagedata r:id="rId5" o:title=""/>
           </v:rect>
-          <o:OLEObject Type="Embed" ProgID="StaticMetafile" ShapeID="rectole0000000000" DrawAspect="Content" ObjectID="_1638700641" r:id="rId6"/>
+          <o:OLEObject Type="Embed" ProgID="StaticMetafile" ShapeID="rectole0000000000" DrawAspect="Content" ObjectID="_1638700670" r:id="rId6"/>
         </w:object>
       </w:r>
     </w:p>
@@ -2205,7 +2211,7 @@
           <v:rect id="rectole0000000001" o:spid="_x0000_i1026" style="width:1in;height:46.2pt" o:ole="" o:preferrelative="t" stroked="f">
             <v:imagedata r:id="rId7" o:title=""/>
           </v:rect>
-          <o:OLEObject Type="Embed" ProgID="StaticMetafile" ShapeID="rectole0000000001" DrawAspect="Content" ObjectID="_1638700642" r:id="rId8"/>
+          <o:OLEObject Type="Embed" ProgID="StaticMetafile" ShapeID="rectole0000000001" DrawAspect="Content" ObjectID="_1638700671" r:id="rId8"/>
         </w:object>
       </w:r>
     </w:p>
@@ -2499,7 +2505,7 @@
           <v:rect id="rectole0000000002" o:spid="_x0000_i1027" style="width:264pt;height:161.4pt" o:ole="" o:preferrelative="t" stroked="f">
             <v:imagedata r:id="rId11" o:title=""/>
           </v:rect>
-          <o:OLEObject Type="Embed" ProgID="StaticMetafile" ShapeID="rectole0000000002" DrawAspect="Content" ObjectID="_1638700643" r:id="rId12"/>
+          <o:OLEObject Type="Embed" ProgID="StaticMetafile" ShapeID="rectole0000000002" DrawAspect="Content" ObjectID="_1638700672" r:id="rId12"/>
         </w:object>
       </w:r>
     </w:p>

</xml_diff>

<commit_message>
them man giao dien
</commit_message>
<xml_diff>
--- a/docs/Bao-cao-mon-hoc.docx
+++ b/docs/Bao-cao-mon-hoc.docx
@@ -2029,7 +2029,7 @@
           <v:rect id="rectole0000000000" o:spid="_x0000_i1025" style="width:272.4pt;height:85.8pt" o:ole="" o:preferrelative="t" stroked="f">
             <v:imagedata r:id="rId5" o:title=""/>
           </v:rect>
-          <o:OLEObject Type="Embed" ProgID="StaticMetafile" ShapeID="rectole0000000000" DrawAspect="Content" ObjectID="_1638700712" r:id="rId6"/>
+          <o:OLEObject Type="Embed" ProgID="StaticMetafile" ShapeID="rectole0000000000" DrawAspect="Content" ObjectID="_1638700739" r:id="rId6"/>
         </w:object>
       </w:r>
     </w:p>
@@ -2193,8 +2193,6 @@
         </w:rPr>
         <w:t xml:space="preserve"> để làm </w:t>
       </w:r>
-      <w:bookmarkStart w:id="0" w:name="_GoBack"/>
-      <w:bookmarkEnd w:id="0"/>
     </w:p>
     <w:p>
       <w:pPr>
@@ -2211,7 +2209,7 @@
           <v:rect id="rectole0000000001" o:spid="_x0000_i1026" style="width:1in;height:46.2pt" o:ole="" o:preferrelative="t" stroked="f">
             <v:imagedata r:id="rId7" o:title=""/>
           </v:rect>
-          <o:OLEObject Type="Embed" ProgID="StaticMetafile" ShapeID="rectole0000000001" DrawAspect="Content" ObjectID="_1638700713" r:id="rId8"/>
+          <o:OLEObject Type="Embed" ProgID="StaticMetafile" ShapeID="rectole0000000001" DrawAspect="Content" ObjectID="_1638700740" r:id="rId8"/>
         </w:object>
       </w:r>
     </w:p>
@@ -2247,7 +2245,23 @@
           <w:rFonts w:ascii="Tahoma" w:eastAsia="Tahoma" w:hAnsi="Tahoma" w:cs="Tahoma"/>
           <w:color w:val="FF0000"/>
         </w:rPr>
-        <w:t>Trong học phần này, SV chỉ cần copy tượng trưng một vài file vào đây là được.</w:t>
+        <w:t>Trong học phần này, SV chỉ cần copy tượng trưng một vài file vào đây là được</w:t>
+      </w:r>
+      <w:r>
+        <w:rPr>
+          <w:rFonts w:ascii="Tahoma" w:eastAsia="Tahoma" w:hAnsi="Tahoma" w:cs="Tahoma"/>
+          <w:color w:val="FF0000"/>
+        </w:rPr>
+        <w:t xml:space="preserve"> khong can</w:t>
+      </w:r>
+      <w:bookmarkStart w:id="0" w:name="_GoBack"/>
+      <w:bookmarkEnd w:id="0"/>
+      <w:r>
+        <w:rPr>
+          <w:rFonts w:ascii="Tahoma" w:eastAsia="Tahoma" w:hAnsi="Tahoma" w:cs="Tahoma"/>
+          <w:color w:val="FF0000"/>
+        </w:rPr>
+        <w:t>.</w:t>
       </w:r>
     </w:p>
     <w:p>
@@ -2505,7 +2519,7 @@
           <v:rect id="rectole0000000002" o:spid="_x0000_i1027" style="width:264pt;height:161.4pt" o:ole="" o:preferrelative="t" stroked="f">
             <v:imagedata r:id="rId11" o:title=""/>
           </v:rect>
-          <o:OLEObject Type="Embed" ProgID="StaticMetafile" ShapeID="rectole0000000002" DrawAspect="Content" ObjectID="_1638700714" r:id="rId12"/>
+          <o:OLEObject Type="Embed" ProgID="StaticMetafile" ShapeID="rectole0000000002" DrawAspect="Content" ObjectID="_1638700741" r:id="rId12"/>
         </w:object>
       </w:r>
     </w:p>

</xml_diff>